<commit_message>
auto update with polling
</commit_message>
<xml_diff>
--- a/Docs/Backend Technical Documentation.docx
+++ b/Docs/Backend Technical Documentation.docx
@@ -1097,7 +1097,7 @@
           <w:bCs/>
         </w:rPr>
         <w:pict w14:anchorId="696B9815">
-          <v:rect id="_x0000_i1405" style="width:0;height:1.5pt" o:hralign="center" o:hrstd="t" o:hr="t" fillcolor="#a0a0a0" stroked="f"/>
+          <v:rect id="_x0000_i1025" style="width:0;height:1.5pt" o:hralign="center" o:hrstd="t" o:hr="t" fillcolor="#a0a0a0" stroked="f"/>
         </w:pict>
       </w:r>
     </w:p>
@@ -1760,7 +1760,7 @@
           <w:bCs/>
         </w:rPr>
         <w:pict w14:anchorId="5FB63B5D">
-          <v:rect id="_x0000_i1406" style="width:0;height:1.5pt" o:hralign="center" o:hrstd="t" o:hr="t" fillcolor="#a0a0a0" stroked="f"/>
+          <v:rect id="_x0000_i1026" style="width:0;height:1.5pt" o:hralign="center" o:hrstd="t" o:hr="t" fillcolor="#a0a0a0" stroked="f"/>
         </w:pict>
       </w:r>
     </w:p>
@@ -2126,7 +2126,7 @@
           <w:bCs/>
         </w:rPr>
         <w:pict w14:anchorId="6D10418A">
-          <v:rect id="_x0000_i1407" style="width:0;height:1.5pt" o:hralign="center" o:hrstd="t" o:hr="t" fillcolor="#a0a0a0" stroked="f"/>
+          <v:rect id="_x0000_i1027" style="width:0;height:1.5pt" o:hralign="center" o:hrstd="t" o:hr="t" fillcolor="#a0a0a0" stroked="f"/>
         </w:pict>
       </w:r>
     </w:p>
@@ -2606,7 +2606,7 @@
           <w:bCs/>
         </w:rPr>
         <w:pict w14:anchorId="23AF3469">
-          <v:rect id="_x0000_i1408" style="width:0;height:1.5pt" o:hralign="center" o:hrstd="t" o:hr="t" fillcolor="#a0a0a0" stroked="f"/>
+          <v:rect id="_x0000_i1028" style="width:0;height:1.5pt" o:hralign="center" o:hrstd="t" o:hr="t" fillcolor="#a0a0a0" stroked="f"/>
         </w:pict>
       </w:r>
     </w:p>
@@ -2720,7 +2720,7 @@
           <w:bCs/>
         </w:rPr>
         <w:pict w14:anchorId="137A5B91">
-          <v:rect id="_x0000_i1409" style="width:0;height:1.5pt" o:hralign="center" o:hrstd="t" o:hr="t" fillcolor="#a0a0a0" stroked="f"/>
+          <v:rect id="_x0000_i1029" style="width:0;height:1.5pt" o:hralign="center" o:hrstd="t" o:hr="t" fillcolor="#a0a0a0" stroked="f"/>
         </w:pict>
       </w:r>
     </w:p>
@@ -2971,7 +2971,7 @@
           <w:bCs/>
         </w:rPr>
         <w:pict w14:anchorId="58177EB9">
-          <v:rect id="_x0000_i1410" style="width:0;height:1.5pt" o:hralign="center" o:hrstd="t" o:hr="t" fillcolor="#a0a0a0" stroked="f"/>
+          <v:rect id="_x0000_i1030" style="width:0;height:1.5pt" o:hralign="center" o:hrstd="t" o:hr="t" fillcolor="#a0a0a0" stroked="f"/>
         </w:pict>
       </w:r>
     </w:p>
@@ -3361,7 +3361,7 @@
           <w:bCs/>
         </w:rPr>
         <w:pict w14:anchorId="18657020">
-          <v:rect id="_x0000_i1411" style="width:0;height:1.5pt" o:hralign="center" o:hrstd="t" o:hr="t" fillcolor="#a0a0a0" stroked="f"/>
+          <v:rect id="_x0000_i1031" style="width:0;height:1.5pt" o:hralign="center" o:hrstd="t" o:hr="t" fillcolor="#a0a0a0" stroked="f"/>
         </w:pict>
       </w:r>
     </w:p>
@@ -3541,7 +3541,7 @@
           <w:bCs/>
         </w:rPr>
         <w:pict w14:anchorId="068B4B34">
-          <v:rect id="_x0000_i1412" style="width:0;height:1.5pt" o:hralign="center" o:hrstd="t" o:hr="t" fillcolor="#a0a0a0" stroked="f"/>
+          <v:rect id="_x0000_i1032" style="width:0;height:1.5pt" o:hralign="center" o:hrstd="t" o:hr="t" fillcolor="#a0a0a0" stroked="f"/>
         </w:pict>
       </w:r>
     </w:p>
@@ -4090,7 +4090,7 @@
           <w:bCs/>
         </w:rPr>
         <w:pict w14:anchorId="28D0B99F">
-          <v:rect id="_x0000_i1413" style="width:0;height:1.5pt" o:hralign="center" o:hrstd="t" o:hr="t" fillcolor="#a0a0a0" stroked="f"/>
+          <v:rect id="_x0000_i1033" style="width:0;height:1.5pt" o:hralign="center" o:hrstd="t" o:hr="t" fillcolor="#a0a0a0" stroked="f"/>
         </w:pict>
       </w:r>
     </w:p>
@@ -4412,7 +4412,7 @@
           <w:bCs/>
         </w:rPr>
         <w:pict w14:anchorId="6A6DD749">
-          <v:rect id="_x0000_i1414" style="width:0;height:1.5pt" o:hralign="center" o:hrstd="t" o:hr="t" fillcolor="#a0a0a0" stroked="f"/>
+          <v:rect id="_x0000_i1034" style="width:0;height:1.5pt" o:hralign="center" o:hrstd="t" o:hr="t" fillcolor="#a0a0a0" stroked="f"/>
         </w:pict>
       </w:r>
     </w:p>
@@ -4669,7 +4669,7 @@
           <w:bCs/>
         </w:rPr>
         <w:pict w14:anchorId="12E8F326">
-          <v:rect id="_x0000_i1415" style="width:0;height:1.5pt" o:hralign="center" o:hrstd="t" o:hr="t" fillcolor="#a0a0a0" stroked="f"/>
+          <v:rect id="_x0000_i1035" style="width:0;height:1.5pt" o:hralign="center" o:hrstd="t" o:hr="t" fillcolor="#a0a0a0" stroked="f"/>
         </w:pict>
       </w:r>
     </w:p>
@@ -4956,7 +4956,7 @@
           <w:bCs/>
         </w:rPr>
         <w:pict w14:anchorId="0DC4B44D">
-          <v:rect id="_x0000_i1416" style="width:0;height:1.5pt" o:hralign="center" o:hrstd="t" o:hr="t" fillcolor="#a0a0a0" stroked="f"/>
+          <v:rect id="_x0000_i1036" style="width:0;height:1.5pt" o:hralign="center" o:hrstd="t" o:hr="t" fillcolor="#a0a0a0" stroked="f"/>
         </w:pict>
       </w:r>
     </w:p>
@@ -5086,7 +5086,7 @@
           <w:bCs/>
         </w:rPr>
         <w:pict w14:anchorId="4E45A9FD">
-          <v:rect id="_x0000_i1417" style="width:0;height:1.5pt" o:hralign="center" o:hrstd="t" o:hr="t" fillcolor="#a0a0a0" stroked="f"/>
+          <v:rect id="_x0000_i1037" style="width:0;height:1.5pt" o:hralign="center" o:hrstd="t" o:hr="t" fillcolor="#a0a0a0" stroked="f"/>
         </w:pict>
       </w:r>
     </w:p>
@@ -5319,7 +5319,7 @@
           <w:bCs/>
         </w:rPr>
         <w:pict w14:anchorId="61973BB4">
-          <v:rect id="_x0000_i1418" style="width:0;height:1.5pt" o:hralign="center" o:hrstd="t" o:hr="t" fillcolor="#a0a0a0" stroked="f"/>
+          <v:rect id="_x0000_i1038" style="width:0;height:1.5pt" o:hralign="center" o:hrstd="t" o:hr="t" fillcolor="#a0a0a0" stroked="f"/>
         </w:pict>
       </w:r>
     </w:p>
@@ -5455,7 +5455,7 @@
           <w:bCs/>
         </w:rPr>
         <w:pict w14:anchorId="01DA5EB5">
-          <v:rect id="_x0000_i1419" style="width:0;height:1.5pt" o:hralign="center" o:hrstd="t" o:hr="t" fillcolor="#a0a0a0" stroked="f"/>
+          <v:rect id="_x0000_i1039" style="width:0;height:1.5pt" o:hralign="center" o:hrstd="t" o:hr="t" fillcolor="#a0a0a0" stroked="f"/>
         </w:pict>
       </w:r>
     </w:p>
@@ -5515,7 +5515,7 @@
           <w:bCs/>
         </w:rPr>
         <w:pict w14:anchorId="316FF1F6">
-          <v:rect id="_x0000_i1420" style="width:0;height:1.5pt" o:hralign="center" o:hrstd="t" o:hr="t" fillcolor="#a0a0a0" stroked="f"/>
+          <v:rect id="_x0000_i1040" style="width:0;height:1.5pt" o:hralign="center" o:hrstd="t" o:hr="t" fillcolor="#a0a0a0" stroked="f"/>
         </w:pict>
       </w:r>
     </w:p>
@@ -5687,7 +5687,7 @@
           <w:bCs/>
         </w:rPr>
         <w:pict w14:anchorId="2EA24AA7">
-          <v:rect id="_x0000_i1421" style="width:0;height:1.5pt" o:hralign="center" o:hrstd="t" o:hr="t" fillcolor="#a0a0a0" stroked="f"/>
+          <v:rect id="_x0000_i1041" style="width:0;height:1.5pt" o:hralign="center" o:hrstd="t" o:hr="t" fillcolor="#a0a0a0" stroked="f"/>
         </w:pict>
       </w:r>
     </w:p>
@@ -5886,7 +5886,7 @@
           <w:bCs/>
         </w:rPr>
         <w:pict w14:anchorId="2316C2CF">
-          <v:rect id="_x0000_i1422" style="width:0;height:1.5pt" o:hralign="center" o:hrstd="t" o:hr="t" fillcolor="#a0a0a0" stroked="f"/>
+          <v:rect id="_x0000_i1042" style="width:0;height:1.5pt" o:hralign="center" o:hrstd="t" o:hr="t" fillcolor="#a0a0a0" stroked="f"/>
         </w:pict>
       </w:r>
     </w:p>
@@ -6052,7 +6052,7 @@
           <w:bCs/>
         </w:rPr>
         <w:pict w14:anchorId="3B3C4662">
-          <v:rect id="_x0000_i1423" style="width:0;height:1.5pt" o:hralign="center" o:hrstd="t" o:hr="t" fillcolor="#a0a0a0" stroked="f"/>
+          <v:rect id="_x0000_i1043" style="width:0;height:1.5pt" o:hralign="center" o:hrstd="t" o:hr="t" fillcolor="#a0a0a0" stroked="f"/>
         </w:pict>
       </w:r>
     </w:p>
@@ -6317,7 +6317,1232 @@
       </w:r>
       <w:proofErr w:type="spellEnd"/>
     </w:p>
-    <w:p/>
+    <w:p>
+      <w:pPr>
+        <w:ind w:left="720"/>
+        <w:rPr>
+          <w:b/>
+          <w:bCs/>
+        </w:rPr>
+      </w:pPr>
+    </w:p>
+    <w:p>
+      <w:pPr>
+        <w:spacing w:before="100" w:beforeAutospacing="1" w:after="100" w:afterAutospacing="1" w:line="240" w:lineRule="auto"/>
+        <w:outlineLvl w:val="2"/>
+        <w:rPr>
+          <w:rFonts w:ascii="Times New Roman" w:eastAsia="Times New Roman" w:hAnsi="Times New Roman" w:cs="Times New Roman"/>
+          <w:b/>
+          <w:bCs/>
+          <w:kern w:val="0"/>
+          <w:sz w:val="27"/>
+          <w:szCs w:val="27"/>
+          <w:lang w:val="en-US" w:eastAsia="sv-SE"/>
+          <w14:ligatures w14:val="none"/>
+        </w:rPr>
+      </w:pPr>
+      <w:r>
+        <w:rPr>
+          <w:rFonts w:ascii="Times New Roman" w:eastAsia="Times New Roman" w:hAnsi="Times New Roman" w:cs="Times New Roman"/>
+          <w:b/>
+          <w:bCs/>
+          <w:kern w:val="0"/>
+          <w:sz w:val="27"/>
+          <w:szCs w:val="27"/>
+          <w:lang w:val="en-US" w:eastAsia="sv-SE"/>
+          <w14:ligatures w14:val="none"/>
+        </w:rPr>
+        <w:t>5.3 Invoicing – Backend Architecture (Admin)</w:t>
+      </w:r>
+    </w:p>
+    <w:p>
+      <w:pPr>
+        <w:spacing w:before="100" w:beforeAutospacing="1" w:after="100" w:afterAutospacing="1" w:line="240" w:lineRule="auto"/>
+        <w:rPr>
+          <w:rFonts w:ascii="Times New Roman" w:eastAsia="Times New Roman" w:hAnsi="Times New Roman" w:cs="Times New Roman"/>
+          <w:kern w:val="0"/>
+          <w:sz w:val="24"/>
+          <w:szCs w:val="24"/>
+          <w:lang w:val="en-US" w:eastAsia="sv-SE"/>
+          <w14:ligatures w14:val="none"/>
+        </w:rPr>
+      </w:pPr>
+      <w:proofErr w:type="spellStart"/>
+      <w:r>
+        <w:rPr>
+          <w:rFonts w:ascii="Times New Roman" w:eastAsia="Times New Roman" w:hAnsi="Times New Roman" w:cs="Times New Roman"/>
+          <w:kern w:val="0"/>
+          <w:sz w:val="24"/>
+          <w:szCs w:val="24"/>
+          <w:lang w:val="en-US" w:eastAsia="sv-SE"/>
+          <w14:ligatures w14:val="none"/>
+        </w:rPr>
+        <w:t>TimeCore</w:t>
+      </w:r>
+      <w:proofErr w:type="spellEnd"/>
+      <w:r>
+        <w:rPr>
+          <w:rFonts w:ascii="Times New Roman" w:eastAsia="Times New Roman" w:hAnsi="Times New Roman" w:cs="Times New Roman"/>
+          <w:kern w:val="0"/>
+          <w:sz w:val="24"/>
+          <w:szCs w:val="24"/>
+          <w:lang w:val="en-US" w:eastAsia="sv-SE"/>
+          <w14:ligatures w14:val="none"/>
+        </w:rPr>
+        <w:t xml:space="preserve"> includes an admin-only invoicing flow that collects invoiceable time and material rows, prevents double invoicing, and supports auto-refresh in the UI.</w:t>
+      </w:r>
+    </w:p>
+    <w:p>
+      <w:pPr>
+        <w:spacing w:before="100" w:beforeAutospacing="1" w:after="100" w:afterAutospacing="1" w:line="240" w:lineRule="auto"/>
+        <w:rPr>
+          <w:rFonts w:ascii="Times New Roman" w:eastAsia="Times New Roman" w:hAnsi="Times New Roman" w:cs="Times New Roman"/>
+          <w:kern w:val="0"/>
+          <w:sz w:val="24"/>
+          <w:szCs w:val="24"/>
+          <w:lang w:eastAsia="sv-SE"/>
+          <w14:ligatures w14:val="none"/>
+        </w:rPr>
+      </w:pPr>
+      <w:proofErr w:type="spellStart"/>
+      <w:r>
+        <w:rPr>
+          <w:rFonts w:ascii="Times New Roman" w:eastAsia="Times New Roman" w:hAnsi="Times New Roman" w:cs="Times New Roman"/>
+          <w:b/>
+          <w:bCs/>
+          <w:kern w:val="0"/>
+          <w:sz w:val="24"/>
+          <w:szCs w:val="24"/>
+          <w:lang w:eastAsia="sv-SE"/>
+          <w14:ligatures w14:val="none"/>
+        </w:rPr>
+        <w:t>Core</w:t>
+      </w:r>
+      <w:proofErr w:type="spellEnd"/>
+      <w:r>
+        <w:rPr>
+          <w:rFonts w:ascii="Times New Roman" w:eastAsia="Times New Roman" w:hAnsi="Times New Roman" w:cs="Times New Roman"/>
+          <w:b/>
+          <w:bCs/>
+          <w:kern w:val="0"/>
+          <w:sz w:val="24"/>
+          <w:szCs w:val="24"/>
+          <w:lang w:eastAsia="sv-SE"/>
+          <w14:ligatures w14:val="none"/>
+        </w:rPr>
+        <w:t xml:space="preserve"> </w:t>
+      </w:r>
+      <w:proofErr w:type="spellStart"/>
+      <w:r>
+        <w:rPr>
+          <w:rFonts w:ascii="Times New Roman" w:eastAsia="Times New Roman" w:hAnsi="Times New Roman" w:cs="Times New Roman"/>
+          <w:b/>
+          <w:bCs/>
+          <w:kern w:val="0"/>
+          <w:sz w:val="24"/>
+          <w:szCs w:val="24"/>
+          <w:lang w:eastAsia="sv-SE"/>
+          <w14:ligatures w14:val="none"/>
+        </w:rPr>
+        <w:t>idea</w:t>
+      </w:r>
+      <w:proofErr w:type="spellEnd"/>
+    </w:p>
+    <w:p>
+      <w:pPr>
+        <w:numPr>
+          <w:ilvl w:val="0"/>
+          <w:numId w:val="72"/>
+        </w:numPr>
+        <w:spacing w:before="100" w:beforeAutospacing="1" w:after="100" w:afterAutospacing="1" w:line="240" w:lineRule="auto"/>
+        <w:rPr>
+          <w:rFonts w:ascii="Times New Roman" w:eastAsia="Times New Roman" w:hAnsi="Times New Roman" w:cs="Times New Roman"/>
+          <w:kern w:val="0"/>
+          <w:sz w:val="24"/>
+          <w:szCs w:val="24"/>
+          <w:lang w:val="en-US" w:eastAsia="sv-SE"/>
+          <w14:ligatures w14:val="none"/>
+        </w:rPr>
+      </w:pPr>
+      <w:r>
+        <w:rPr>
+          <w:rFonts w:ascii="Times New Roman" w:eastAsia="Times New Roman" w:hAnsi="Times New Roman" w:cs="Times New Roman"/>
+          <w:kern w:val="0"/>
+          <w:sz w:val="24"/>
+          <w:szCs w:val="24"/>
+          <w:lang w:val="en-US" w:eastAsia="sv-SE"/>
+          <w14:ligatures w14:val="none"/>
+        </w:rPr>
+        <w:t xml:space="preserve">Invoicing is derived from </w:t>
+      </w:r>
+      <w:proofErr w:type="spellStart"/>
+      <w:r>
+        <w:rPr>
+          <w:rFonts w:ascii="Courier New" w:eastAsia="Times New Roman" w:hAnsi="Courier New" w:cs="Courier New"/>
+          <w:kern w:val="0"/>
+          <w:sz w:val="20"/>
+          <w:szCs w:val="20"/>
+          <w:lang w:val="en-US" w:eastAsia="sv-SE"/>
+          <w14:ligatures w14:val="none"/>
+        </w:rPr>
+        <w:t>time_report</w:t>
+      </w:r>
+      <w:proofErr w:type="spellEnd"/>
+      <w:r>
+        <w:rPr>
+          <w:rFonts w:ascii="Times New Roman" w:eastAsia="Times New Roman" w:hAnsi="Times New Roman" w:cs="Times New Roman"/>
+          <w:kern w:val="0"/>
+          <w:sz w:val="24"/>
+          <w:szCs w:val="24"/>
+          <w:lang w:val="en-US" w:eastAsia="sv-SE"/>
+          <w14:ligatures w14:val="none"/>
+        </w:rPr>
+        <w:t xml:space="preserve"> and related item rows.</w:t>
+      </w:r>
+    </w:p>
+    <w:p>
+      <w:pPr>
+        <w:numPr>
+          <w:ilvl w:val="0"/>
+          <w:numId w:val="72"/>
+        </w:numPr>
+        <w:spacing w:before="100" w:beforeAutospacing="1" w:after="100" w:afterAutospacing="1" w:line="240" w:lineRule="auto"/>
+        <w:rPr>
+          <w:rFonts w:ascii="Times New Roman" w:eastAsia="Times New Roman" w:hAnsi="Times New Roman" w:cs="Times New Roman"/>
+          <w:kern w:val="0"/>
+          <w:sz w:val="24"/>
+          <w:szCs w:val="24"/>
+          <w:lang w:val="en-US" w:eastAsia="sv-SE"/>
+          <w14:ligatures w14:val="none"/>
+        </w:rPr>
+      </w:pPr>
+      <w:r>
+        <w:rPr>
+          <w:rFonts w:ascii="Times New Roman" w:eastAsia="Times New Roman" w:hAnsi="Times New Roman" w:cs="Times New Roman"/>
+          <w:kern w:val="0"/>
+          <w:sz w:val="24"/>
+          <w:szCs w:val="24"/>
+          <w:lang w:val="en-US" w:eastAsia="sv-SE"/>
+          <w14:ligatures w14:val="none"/>
+        </w:rPr>
+        <w:t>A time report becomes invoice-locked by setting:</w:t>
+      </w:r>
+    </w:p>
+    <w:p>
+      <w:pPr>
+        <w:numPr>
+          <w:ilvl w:val="1"/>
+          <w:numId w:val="72"/>
+        </w:numPr>
+        <w:spacing w:before="100" w:beforeAutospacing="1" w:after="100" w:afterAutospacing="1" w:line="240" w:lineRule="auto"/>
+        <w:rPr>
+          <w:rFonts w:ascii="Times New Roman" w:eastAsia="Times New Roman" w:hAnsi="Times New Roman" w:cs="Times New Roman"/>
+          <w:kern w:val="0"/>
+          <w:sz w:val="24"/>
+          <w:szCs w:val="24"/>
+          <w:lang w:eastAsia="sv-SE"/>
+          <w14:ligatures w14:val="none"/>
+        </w:rPr>
+      </w:pPr>
+      <w:r>
+        <w:rPr>
+          <w:rFonts w:ascii="Courier New" w:eastAsia="Times New Roman" w:hAnsi="Courier New" w:cs="Courier New"/>
+          <w:kern w:val="0"/>
+          <w:sz w:val="20"/>
+          <w:szCs w:val="20"/>
+          <w:lang w:eastAsia="sv-SE"/>
+          <w14:ligatures w14:val="none"/>
+        </w:rPr>
+        <w:t>billed = 1</w:t>
+      </w:r>
+    </w:p>
+    <w:p>
+      <w:pPr>
+        <w:numPr>
+          <w:ilvl w:val="1"/>
+          <w:numId w:val="72"/>
+        </w:numPr>
+        <w:spacing w:before="100" w:beforeAutospacing="1" w:after="100" w:afterAutospacing="1" w:line="240" w:lineRule="auto"/>
+        <w:rPr>
+          <w:rFonts w:ascii="Times New Roman" w:eastAsia="Times New Roman" w:hAnsi="Times New Roman" w:cs="Times New Roman"/>
+          <w:kern w:val="0"/>
+          <w:sz w:val="24"/>
+          <w:szCs w:val="24"/>
+          <w:lang w:val="en-US" w:eastAsia="sv-SE"/>
+          <w14:ligatures w14:val="none"/>
+        </w:rPr>
+      </w:pPr>
+      <w:proofErr w:type="spellStart"/>
+      <w:r>
+        <w:rPr>
+          <w:rFonts w:ascii="Courier New" w:eastAsia="Times New Roman" w:hAnsi="Courier New" w:cs="Courier New"/>
+          <w:kern w:val="0"/>
+          <w:sz w:val="20"/>
+          <w:szCs w:val="20"/>
+          <w:lang w:val="en-US" w:eastAsia="sv-SE"/>
+          <w14:ligatures w14:val="none"/>
+        </w:rPr>
+        <w:t>invoice_number</w:t>
+      </w:r>
+      <w:proofErr w:type="spellEnd"/>
+      <w:r>
+        <w:rPr>
+          <w:rFonts w:ascii="Courier New" w:eastAsia="Times New Roman" w:hAnsi="Courier New" w:cs="Courier New"/>
+          <w:kern w:val="0"/>
+          <w:sz w:val="20"/>
+          <w:szCs w:val="20"/>
+          <w:lang w:val="en-US" w:eastAsia="sv-SE"/>
+          <w14:ligatures w14:val="none"/>
+        </w:rPr>
+        <w:t xml:space="preserve"> = &lt;</w:t>
+      </w:r>
+      <w:proofErr w:type="spellStart"/>
+      <w:r>
+        <w:rPr>
+          <w:rFonts w:ascii="Courier New" w:eastAsia="Times New Roman" w:hAnsi="Courier New" w:cs="Courier New"/>
+          <w:kern w:val="0"/>
+          <w:sz w:val="20"/>
+          <w:szCs w:val="20"/>
+          <w:lang w:val="en-US" w:eastAsia="sv-SE"/>
+          <w14:ligatures w14:val="none"/>
+        </w:rPr>
+        <w:t>invoiceNumber</w:t>
+      </w:r>
+      <w:proofErr w:type="spellEnd"/>
+      <w:r>
+        <w:rPr>
+          <w:rFonts w:ascii="Courier New" w:eastAsia="Times New Roman" w:hAnsi="Courier New" w:cs="Courier New"/>
+          <w:kern w:val="0"/>
+          <w:sz w:val="20"/>
+          <w:szCs w:val="20"/>
+          <w:lang w:val="en-US" w:eastAsia="sv-SE"/>
+          <w14:ligatures w14:val="none"/>
+        </w:rPr>
+        <w:t>&gt;</w:t>
+      </w:r>
+      <w:r>
+        <w:rPr>
+          <w:rFonts w:ascii="Times New Roman" w:eastAsia="Times New Roman" w:hAnsi="Times New Roman" w:cs="Times New Roman"/>
+          <w:kern w:val="0"/>
+          <w:sz w:val="24"/>
+          <w:szCs w:val="24"/>
+          <w:lang w:val="en-US" w:eastAsia="sv-SE"/>
+          <w14:ligatures w14:val="none"/>
+        </w:rPr>
+        <w:t xml:space="preserve"> (non-empty)</w:t>
+      </w:r>
+    </w:p>
+    <w:p>
+      <w:pPr>
+        <w:numPr>
+          <w:ilvl w:val="0"/>
+          <w:numId w:val="72"/>
+        </w:numPr>
+        <w:spacing w:before="100" w:beforeAutospacing="1" w:after="100" w:afterAutospacing="1" w:line="240" w:lineRule="auto"/>
+        <w:rPr>
+          <w:rFonts w:ascii="Times New Roman" w:eastAsia="Times New Roman" w:hAnsi="Times New Roman" w:cs="Times New Roman"/>
+          <w:kern w:val="0"/>
+          <w:sz w:val="24"/>
+          <w:szCs w:val="24"/>
+          <w:lang w:val="en-US" w:eastAsia="sv-SE"/>
+          <w14:ligatures w14:val="none"/>
+        </w:rPr>
+      </w:pPr>
+      <w:r>
+        <w:rPr>
+          <w:rFonts w:ascii="Times New Roman" w:eastAsia="Times New Roman" w:hAnsi="Times New Roman" w:cs="Times New Roman"/>
+          <w:kern w:val="0"/>
+          <w:sz w:val="24"/>
+          <w:szCs w:val="24"/>
+          <w:lang w:val="en-US" w:eastAsia="sv-SE"/>
+          <w14:ligatures w14:val="none"/>
+        </w:rPr>
+        <w:lastRenderedPageBreak/>
+        <w:t>This ensures the same rows cannot be invoiced twice, even if multiple admins work simultaneously.</w:t>
+      </w:r>
+    </w:p>
+    <w:p>
+      <w:pPr>
+        <w:spacing w:before="100" w:beforeAutospacing="1" w:after="100" w:afterAutospacing="1" w:line="240" w:lineRule="auto"/>
+        <w:rPr>
+          <w:rFonts w:ascii="Times New Roman" w:eastAsia="Times New Roman" w:hAnsi="Times New Roman" w:cs="Times New Roman"/>
+          <w:kern w:val="0"/>
+          <w:sz w:val="24"/>
+          <w:szCs w:val="24"/>
+          <w:lang w:eastAsia="sv-SE"/>
+          <w14:ligatures w14:val="none"/>
+        </w:rPr>
+      </w:pPr>
+      <w:proofErr w:type="spellStart"/>
+      <w:r>
+        <w:rPr>
+          <w:rFonts w:ascii="Times New Roman" w:eastAsia="Times New Roman" w:hAnsi="Times New Roman" w:cs="Times New Roman"/>
+          <w:b/>
+          <w:bCs/>
+          <w:kern w:val="0"/>
+          <w:sz w:val="24"/>
+          <w:szCs w:val="24"/>
+          <w:lang w:eastAsia="sv-SE"/>
+          <w14:ligatures w14:val="none"/>
+        </w:rPr>
+        <w:t>Endpoints</w:t>
+      </w:r>
+      <w:proofErr w:type="spellEnd"/>
+    </w:p>
+    <w:p>
+      <w:pPr>
+        <w:numPr>
+          <w:ilvl w:val="0"/>
+          <w:numId w:val="73"/>
+        </w:numPr>
+        <w:spacing w:before="100" w:beforeAutospacing="1" w:after="100" w:afterAutospacing="1" w:line="240" w:lineRule="auto"/>
+        <w:rPr>
+          <w:rFonts w:ascii="Times New Roman" w:eastAsia="Times New Roman" w:hAnsi="Times New Roman" w:cs="Times New Roman"/>
+          <w:kern w:val="0"/>
+          <w:sz w:val="24"/>
+          <w:szCs w:val="24"/>
+          <w:lang w:eastAsia="sv-SE"/>
+          <w14:ligatures w14:val="none"/>
+        </w:rPr>
+      </w:pPr>
+      <w:r>
+        <w:rPr>
+          <w:rFonts w:ascii="Courier New" w:eastAsia="Times New Roman" w:hAnsi="Courier New" w:cs="Courier New"/>
+          <w:kern w:val="0"/>
+          <w:sz w:val="20"/>
+          <w:szCs w:val="20"/>
+          <w:lang w:eastAsia="sv-SE"/>
+          <w14:ligatures w14:val="none"/>
+        </w:rPr>
+        <w:t>POST /</w:t>
+      </w:r>
+      <w:proofErr w:type="spellStart"/>
+      <w:r>
+        <w:rPr>
+          <w:rFonts w:ascii="Courier New" w:eastAsia="Times New Roman" w:hAnsi="Courier New" w:cs="Courier New"/>
+          <w:kern w:val="0"/>
+          <w:sz w:val="20"/>
+          <w:szCs w:val="20"/>
+          <w:lang w:eastAsia="sv-SE"/>
+          <w14:ligatures w14:val="none"/>
+        </w:rPr>
+        <w:t>api</w:t>
+      </w:r>
+      <w:proofErr w:type="spellEnd"/>
+      <w:r>
+        <w:rPr>
+          <w:rFonts w:ascii="Courier New" w:eastAsia="Times New Roman" w:hAnsi="Courier New" w:cs="Courier New"/>
+          <w:kern w:val="0"/>
+          <w:sz w:val="20"/>
+          <w:szCs w:val="20"/>
+          <w:lang w:eastAsia="sv-SE"/>
+          <w14:ligatures w14:val="none"/>
+        </w:rPr>
+        <w:t>/</w:t>
+      </w:r>
+      <w:proofErr w:type="spellStart"/>
+      <w:r>
+        <w:rPr>
+          <w:rFonts w:ascii="Courier New" w:eastAsia="Times New Roman" w:hAnsi="Courier New" w:cs="Courier New"/>
+          <w:kern w:val="0"/>
+          <w:sz w:val="20"/>
+          <w:szCs w:val="20"/>
+          <w:lang w:eastAsia="sv-SE"/>
+          <w14:ligatures w14:val="none"/>
+        </w:rPr>
+        <w:t>invoice</w:t>
+      </w:r>
+      <w:proofErr w:type="spellEnd"/>
+      <w:r>
+        <w:rPr>
+          <w:rFonts w:ascii="Courier New" w:eastAsia="Times New Roman" w:hAnsi="Courier New" w:cs="Courier New"/>
+          <w:kern w:val="0"/>
+          <w:sz w:val="20"/>
+          <w:szCs w:val="20"/>
+          <w:lang w:eastAsia="sv-SE"/>
+          <w14:ligatures w14:val="none"/>
+        </w:rPr>
+        <w:t>/</w:t>
+      </w:r>
+      <w:proofErr w:type="spellStart"/>
+      <w:r>
+        <w:rPr>
+          <w:rFonts w:ascii="Courier New" w:eastAsia="Times New Roman" w:hAnsi="Courier New" w:cs="Courier New"/>
+          <w:kern w:val="0"/>
+          <w:sz w:val="20"/>
+          <w:szCs w:val="20"/>
+          <w:lang w:eastAsia="sv-SE"/>
+          <w14:ligatures w14:val="none"/>
+        </w:rPr>
+        <w:t>collect</w:t>
+      </w:r>
+      <w:proofErr w:type="spellEnd"/>
+    </w:p>
+    <w:p>
+      <w:pPr>
+        <w:numPr>
+          <w:ilvl w:val="1"/>
+          <w:numId w:val="73"/>
+        </w:numPr>
+        <w:spacing w:before="100" w:beforeAutospacing="1" w:after="100" w:afterAutospacing="1" w:line="240" w:lineRule="auto"/>
+        <w:rPr>
+          <w:rFonts w:ascii="Times New Roman" w:eastAsia="Times New Roman" w:hAnsi="Times New Roman" w:cs="Times New Roman"/>
+          <w:kern w:val="0"/>
+          <w:sz w:val="24"/>
+          <w:szCs w:val="24"/>
+          <w:lang w:val="en-US" w:eastAsia="sv-SE"/>
+          <w14:ligatures w14:val="none"/>
+        </w:rPr>
+      </w:pPr>
+      <w:r>
+        <w:rPr>
+          <w:rFonts w:ascii="Times New Roman" w:eastAsia="Times New Roman" w:hAnsi="Times New Roman" w:cs="Times New Roman"/>
+          <w:kern w:val="0"/>
+          <w:sz w:val="24"/>
+          <w:szCs w:val="24"/>
+          <w:lang w:val="en-US" w:eastAsia="sv-SE"/>
+          <w14:ligatures w14:val="none"/>
+        </w:rPr>
+        <w:t>Collects invoiceable data (time reports + items), groups it per customer/company, and returns a structured dataset used to build invoice drafts / previews in the UI.</w:t>
+      </w:r>
+    </w:p>
+    <w:p>
+      <w:pPr>
+        <w:numPr>
+          <w:ilvl w:val="0"/>
+          <w:numId w:val="73"/>
+        </w:numPr>
+        <w:spacing w:before="100" w:beforeAutospacing="1" w:after="100" w:afterAutospacing="1" w:line="240" w:lineRule="auto"/>
+        <w:rPr>
+          <w:rFonts w:ascii="Times New Roman" w:eastAsia="Times New Roman" w:hAnsi="Times New Roman" w:cs="Times New Roman"/>
+          <w:kern w:val="0"/>
+          <w:sz w:val="24"/>
+          <w:szCs w:val="24"/>
+          <w:lang w:val="en-US" w:eastAsia="sv-SE"/>
+          <w14:ligatures w14:val="none"/>
+        </w:rPr>
+      </w:pPr>
+      <w:r>
+        <w:rPr>
+          <w:rFonts w:ascii="Courier New" w:eastAsia="Times New Roman" w:hAnsi="Courier New" w:cs="Courier New"/>
+          <w:kern w:val="0"/>
+          <w:sz w:val="20"/>
+          <w:szCs w:val="20"/>
+          <w:lang w:val="en-US" w:eastAsia="sv-SE"/>
+          <w14:ligatures w14:val="none"/>
+        </w:rPr>
+        <w:t>POST /</w:t>
+      </w:r>
+      <w:proofErr w:type="spellStart"/>
+      <w:r>
+        <w:rPr>
+          <w:rFonts w:ascii="Courier New" w:eastAsia="Times New Roman" w:hAnsi="Courier New" w:cs="Courier New"/>
+          <w:kern w:val="0"/>
+          <w:sz w:val="20"/>
+          <w:szCs w:val="20"/>
+          <w:lang w:val="en-US" w:eastAsia="sv-SE"/>
+          <w14:ligatures w14:val="none"/>
+        </w:rPr>
+        <w:t>api</w:t>
+      </w:r>
+      <w:proofErr w:type="spellEnd"/>
+      <w:r>
+        <w:rPr>
+          <w:rFonts w:ascii="Courier New" w:eastAsia="Times New Roman" w:hAnsi="Courier New" w:cs="Courier New"/>
+          <w:kern w:val="0"/>
+          <w:sz w:val="20"/>
+          <w:szCs w:val="20"/>
+          <w:lang w:val="en-US" w:eastAsia="sv-SE"/>
+          <w14:ligatures w14:val="none"/>
+        </w:rPr>
+        <w:t>/invoice/lock-and-mark</w:t>
+      </w:r>
+    </w:p>
+    <w:p>
+      <w:pPr>
+        <w:numPr>
+          <w:ilvl w:val="1"/>
+          <w:numId w:val="73"/>
+        </w:numPr>
+        <w:spacing w:before="100" w:beforeAutospacing="1" w:after="100" w:afterAutospacing="1" w:line="240" w:lineRule="auto"/>
+        <w:rPr>
+          <w:rFonts w:ascii="Times New Roman" w:eastAsia="Times New Roman" w:hAnsi="Times New Roman" w:cs="Times New Roman"/>
+          <w:kern w:val="0"/>
+          <w:sz w:val="24"/>
+          <w:szCs w:val="24"/>
+          <w:lang w:val="en-US" w:eastAsia="sv-SE"/>
+          <w14:ligatures w14:val="none"/>
+        </w:rPr>
+      </w:pPr>
+      <w:r>
+        <w:rPr>
+          <w:rFonts w:ascii="Times New Roman" w:eastAsia="Times New Roman" w:hAnsi="Times New Roman" w:cs="Times New Roman"/>
+          <w:kern w:val="0"/>
+          <w:sz w:val="24"/>
+          <w:szCs w:val="24"/>
+          <w:lang w:val="en-US" w:eastAsia="sv-SE"/>
+          <w14:ligatures w14:val="none"/>
+        </w:rPr>
+        <w:t xml:space="preserve">Locks selected </w:t>
+      </w:r>
+      <w:proofErr w:type="spellStart"/>
+      <w:r>
+        <w:rPr>
+          <w:rFonts w:ascii="Courier New" w:eastAsia="Times New Roman" w:hAnsi="Courier New" w:cs="Courier New"/>
+          <w:kern w:val="0"/>
+          <w:sz w:val="20"/>
+          <w:szCs w:val="20"/>
+          <w:lang w:val="en-US" w:eastAsia="sv-SE"/>
+          <w14:ligatures w14:val="none"/>
+        </w:rPr>
+        <w:t>time_report</w:t>
+      </w:r>
+      <w:proofErr w:type="spellEnd"/>
+      <w:r>
+        <w:rPr>
+          <w:rFonts w:ascii="Times New Roman" w:eastAsia="Times New Roman" w:hAnsi="Times New Roman" w:cs="Times New Roman"/>
+          <w:kern w:val="0"/>
+          <w:sz w:val="24"/>
+          <w:szCs w:val="24"/>
+          <w:lang w:val="en-US" w:eastAsia="sv-SE"/>
+          <w14:ligatures w14:val="none"/>
+        </w:rPr>
+        <w:t xml:space="preserve"> rows (transaction + </w:t>
+      </w:r>
+      <w:r>
+        <w:rPr>
+          <w:rFonts w:ascii="Courier New" w:eastAsia="Times New Roman" w:hAnsi="Courier New" w:cs="Courier New"/>
+          <w:kern w:val="0"/>
+          <w:sz w:val="20"/>
+          <w:szCs w:val="20"/>
+          <w:lang w:val="en-US" w:eastAsia="sv-SE"/>
+          <w14:ligatures w14:val="none"/>
+        </w:rPr>
+        <w:t>FOR UPDATE</w:t>
+      </w:r>
+      <w:r>
+        <w:rPr>
+          <w:rFonts w:ascii="Times New Roman" w:eastAsia="Times New Roman" w:hAnsi="Times New Roman" w:cs="Times New Roman"/>
+          <w:kern w:val="0"/>
+          <w:sz w:val="24"/>
+          <w:szCs w:val="24"/>
+          <w:lang w:val="en-US" w:eastAsia="sv-SE"/>
+          <w14:ligatures w14:val="none"/>
+        </w:rPr>
+        <w:t xml:space="preserve">) and marks them as billed by writing </w:t>
+      </w:r>
+      <w:r>
+        <w:rPr>
+          <w:rFonts w:ascii="Courier New" w:eastAsia="Times New Roman" w:hAnsi="Courier New" w:cs="Courier New"/>
+          <w:kern w:val="0"/>
+          <w:sz w:val="20"/>
+          <w:szCs w:val="20"/>
+          <w:lang w:val="en-US" w:eastAsia="sv-SE"/>
+          <w14:ligatures w14:val="none"/>
+        </w:rPr>
+        <w:t>billed=1</w:t>
+      </w:r>
+      <w:r>
+        <w:rPr>
+          <w:rFonts w:ascii="Times New Roman" w:eastAsia="Times New Roman" w:hAnsi="Times New Roman" w:cs="Times New Roman"/>
+          <w:kern w:val="0"/>
+          <w:sz w:val="24"/>
+          <w:szCs w:val="24"/>
+          <w:lang w:val="en-US" w:eastAsia="sv-SE"/>
+          <w14:ligatures w14:val="none"/>
+        </w:rPr>
+        <w:t xml:space="preserve"> and </w:t>
+      </w:r>
+      <w:proofErr w:type="spellStart"/>
+      <w:r>
+        <w:rPr>
+          <w:rFonts w:ascii="Courier New" w:eastAsia="Times New Roman" w:hAnsi="Courier New" w:cs="Courier New"/>
+          <w:kern w:val="0"/>
+          <w:sz w:val="20"/>
+          <w:szCs w:val="20"/>
+          <w:lang w:val="en-US" w:eastAsia="sv-SE"/>
+          <w14:ligatures w14:val="none"/>
+        </w:rPr>
+        <w:t>invoice_number</w:t>
+      </w:r>
+      <w:proofErr w:type="spellEnd"/>
+      <w:r>
+        <w:rPr>
+          <w:rFonts w:ascii="Times New Roman" w:eastAsia="Times New Roman" w:hAnsi="Times New Roman" w:cs="Times New Roman"/>
+          <w:kern w:val="0"/>
+          <w:sz w:val="24"/>
+          <w:szCs w:val="24"/>
+          <w:lang w:val="en-US" w:eastAsia="sv-SE"/>
+          <w14:ligatures w14:val="none"/>
+        </w:rPr>
+        <w:t>.</w:t>
+      </w:r>
+    </w:p>
+    <w:p>
+      <w:pPr>
+        <w:numPr>
+          <w:ilvl w:val="0"/>
+          <w:numId w:val="73"/>
+        </w:numPr>
+        <w:spacing w:before="100" w:beforeAutospacing="1" w:after="100" w:afterAutospacing="1" w:line="240" w:lineRule="auto"/>
+        <w:rPr>
+          <w:rFonts w:ascii="Times New Roman" w:eastAsia="Times New Roman" w:hAnsi="Times New Roman" w:cs="Times New Roman"/>
+          <w:kern w:val="0"/>
+          <w:sz w:val="24"/>
+          <w:szCs w:val="24"/>
+          <w:lang w:val="en-US" w:eastAsia="sv-SE"/>
+          <w14:ligatures w14:val="none"/>
+        </w:rPr>
+      </w:pPr>
+      <w:r>
+        <w:rPr>
+          <w:rFonts w:ascii="Courier New" w:eastAsia="Times New Roman" w:hAnsi="Courier New" w:cs="Courier New"/>
+          <w:kern w:val="0"/>
+          <w:sz w:val="20"/>
+          <w:szCs w:val="20"/>
+          <w:lang w:val="en-US" w:eastAsia="sv-SE"/>
+          <w14:ligatures w14:val="none"/>
+        </w:rPr>
+        <w:t>POST /</w:t>
+      </w:r>
+      <w:proofErr w:type="spellStart"/>
+      <w:r>
+        <w:rPr>
+          <w:rFonts w:ascii="Courier New" w:eastAsia="Times New Roman" w:hAnsi="Courier New" w:cs="Courier New"/>
+          <w:kern w:val="0"/>
+          <w:sz w:val="20"/>
+          <w:szCs w:val="20"/>
+          <w:lang w:val="en-US" w:eastAsia="sv-SE"/>
+          <w14:ligatures w14:val="none"/>
+        </w:rPr>
+        <w:t>api</w:t>
+      </w:r>
+      <w:proofErr w:type="spellEnd"/>
+      <w:r>
+        <w:rPr>
+          <w:rFonts w:ascii="Courier New" w:eastAsia="Times New Roman" w:hAnsi="Courier New" w:cs="Courier New"/>
+          <w:kern w:val="0"/>
+          <w:sz w:val="20"/>
+          <w:szCs w:val="20"/>
+          <w:lang w:val="en-US" w:eastAsia="sv-SE"/>
+          <w14:ligatures w14:val="none"/>
+        </w:rPr>
+        <w:t>/invoice/lock-and-mark-items</w:t>
+      </w:r>
+    </w:p>
+    <w:p>
+      <w:pPr>
+        <w:numPr>
+          <w:ilvl w:val="1"/>
+          <w:numId w:val="73"/>
+        </w:numPr>
+        <w:spacing w:before="100" w:beforeAutospacing="1" w:after="100" w:afterAutospacing="1" w:line="240" w:lineRule="auto"/>
+        <w:rPr>
+          <w:rFonts w:ascii="Times New Roman" w:eastAsia="Times New Roman" w:hAnsi="Times New Roman" w:cs="Times New Roman"/>
+          <w:kern w:val="0"/>
+          <w:sz w:val="24"/>
+          <w:szCs w:val="24"/>
+          <w:lang w:val="en-US" w:eastAsia="sv-SE"/>
+          <w14:ligatures w14:val="none"/>
+        </w:rPr>
+      </w:pPr>
+      <w:r>
+        <w:rPr>
+          <w:rFonts w:ascii="Times New Roman" w:eastAsia="Times New Roman" w:hAnsi="Times New Roman" w:cs="Times New Roman"/>
+          <w:kern w:val="0"/>
+          <w:sz w:val="24"/>
+          <w:szCs w:val="24"/>
+          <w:lang w:val="en-US" w:eastAsia="sv-SE"/>
+          <w14:ligatures w14:val="none"/>
+        </w:rPr>
+        <w:t xml:space="preserve">Locks selected time report item rows and marks them as invoiced by writing </w:t>
+      </w:r>
+      <w:proofErr w:type="spellStart"/>
+      <w:r>
+        <w:rPr>
+          <w:rFonts w:ascii="Courier New" w:eastAsia="Times New Roman" w:hAnsi="Courier New" w:cs="Courier New"/>
+          <w:kern w:val="0"/>
+          <w:sz w:val="20"/>
+          <w:szCs w:val="20"/>
+          <w:lang w:val="en-US" w:eastAsia="sv-SE"/>
+          <w14:ligatures w14:val="none"/>
+        </w:rPr>
+        <w:t>invoice_number</w:t>
+      </w:r>
+      <w:proofErr w:type="spellEnd"/>
+      <w:r>
+        <w:rPr>
+          <w:rFonts w:ascii="Times New Roman" w:eastAsia="Times New Roman" w:hAnsi="Times New Roman" w:cs="Times New Roman"/>
+          <w:kern w:val="0"/>
+          <w:sz w:val="24"/>
+          <w:szCs w:val="24"/>
+          <w:lang w:val="en-US" w:eastAsia="sv-SE"/>
+          <w14:ligatures w14:val="none"/>
+        </w:rPr>
+        <w:t>.</w:t>
+      </w:r>
+    </w:p>
+    <w:p>
+      <w:pPr>
+        <w:numPr>
+          <w:ilvl w:val="0"/>
+          <w:numId w:val="73"/>
+        </w:numPr>
+        <w:spacing w:before="100" w:beforeAutospacing="1" w:after="100" w:afterAutospacing="1" w:line="240" w:lineRule="auto"/>
+        <w:rPr>
+          <w:rFonts w:ascii="Times New Roman" w:eastAsia="Times New Roman" w:hAnsi="Times New Roman" w:cs="Times New Roman"/>
+          <w:kern w:val="0"/>
+          <w:sz w:val="24"/>
+          <w:szCs w:val="24"/>
+          <w:lang w:eastAsia="sv-SE"/>
+          <w14:ligatures w14:val="none"/>
+        </w:rPr>
+      </w:pPr>
+      <w:r>
+        <w:rPr>
+          <w:rFonts w:ascii="Courier New" w:eastAsia="Times New Roman" w:hAnsi="Courier New" w:cs="Courier New"/>
+          <w:kern w:val="0"/>
+          <w:sz w:val="20"/>
+          <w:szCs w:val="20"/>
+          <w:lang w:eastAsia="sv-SE"/>
+          <w14:ligatures w14:val="none"/>
+        </w:rPr>
+        <w:t>GET /</w:t>
+      </w:r>
+      <w:proofErr w:type="spellStart"/>
+      <w:r>
+        <w:rPr>
+          <w:rFonts w:ascii="Courier New" w:eastAsia="Times New Roman" w:hAnsi="Courier New" w:cs="Courier New"/>
+          <w:kern w:val="0"/>
+          <w:sz w:val="20"/>
+          <w:szCs w:val="20"/>
+          <w:lang w:eastAsia="sv-SE"/>
+          <w14:ligatures w14:val="none"/>
+        </w:rPr>
+        <w:t>api</w:t>
+      </w:r>
+      <w:proofErr w:type="spellEnd"/>
+      <w:r>
+        <w:rPr>
+          <w:rFonts w:ascii="Courier New" w:eastAsia="Times New Roman" w:hAnsi="Courier New" w:cs="Courier New"/>
+          <w:kern w:val="0"/>
+          <w:sz w:val="20"/>
+          <w:szCs w:val="20"/>
+          <w:lang w:eastAsia="sv-SE"/>
+          <w14:ligatures w14:val="none"/>
+        </w:rPr>
+        <w:t>/</w:t>
+      </w:r>
+      <w:proofErr w:type="spellStart"/>
+      <w:r>
+        <w:rPr>
+          <w:rFonts w:ascii="Courier New" w:eastAsia="Times New Roman" w:hAnsi="Courier New" w:cs="Courier New"/>
+          <w:kern w:val="0"/>
+          <w:sz w:val="20"/>
+          <w:szCs w:val="20"/>
+          <w:lang w:eastAsia="sv-SE"/>
+          <w14:ligatures w14:val="none"/>
+        </w:rPr>
+        <w:t>invoice</w:t>
+      </w:r>
+      <w:proofErr w:type="spellEnd"/>
+      <w:r>
+        <w:rPr>
+          <w:rFonts w:ascii="Courier New" w:eastAsia="Times New Roman" w:hAnsi="Courier New" w:cs="Courier New"/>
+          <w:kern w:val="0"/>
+          <w:sz w:val="20"/>
+          <w:szCs w:val="20"/>
+          <w:lang w:eastAsia="sv-SE"/>
+          <w14:ligatures w14:val="none"/>
+        </w:rPr>
+        <w:t>/</w:t>
+      </w:r>
+      <w:proofErr w:type="spellStart"/>
+      <w:r>
+        <w:rPr>
+          <w:rFonts w:ascii="Courier New" w:eastAsia="Times New Roman" w:hAnsi="Courier New" w:cs="Courier New"/>
+          <w:kern w:val="0"/>
+          <w:sz w:val="20"/>
+          <w:szCs w:val="20"/>
+          <w:lang w:eastAsia="sv-SE"/>
+          <w14:ligatures w14:val="none"/>
+        </w:rPr>
+        <w:t>changes</w:t>
+      </w:r>
+      <w:proofErr w:type="spellEnd"/>
+    </w:p>
+    <w:p>
+      <w:pPr>
+        <w:numPr>
+          <w:ilvl w:val="1"/>
+          <w:numId w:val="73"/>
+        </w:numPr>
+        <w:spacing w:before="100" w:beforeAutospacing="1" w:after="100" w:afterAutospacing="1" w:line="240" w:lineRule="auto"/>
+        <w:rPr>
+          <w:rFonts w:ascii="Times New Roman" w:eastAsia="Times New Roman" w:hAnsi="Times New Roman" w:cs="Times New Roman"/>
+          <w:kern w:val="0"/>
+          <w:sz w:val="24"/>
+          <w:szCs w:val="24"/>
+          <w:lang w:eastAsia="sv-SE"/>
+          <w14:ligatures w14:val="none"/>
+        </w:rPr>
+      </w:pPr>
+      <w:r>
+        <w:rPr>
+          <w:rFonts w:ascii="Times New Roman" w:eastAsia="Times New Roman" w:hAnsi="Times New Roman" w:cs="Times New Roman"/>
+          <w:kern w:val="0"/>
+          <w:sz w:val="24"/>
+          <w:szCs w:val="24"/>
+          <w:lang w:val="en-US" w:eastAsia="sv-SE"/>
+          <w14:ligatures w14:val="none"/>
+        </w:rPr>
+        <w:t>Lightweight “version check” endpoint used for frontend polling. Returns the latest modification timestamp (</w:t>
+      </w:r>
+      <w:proofErr w:type="gramStart"/>
+      <w:r>
+        <w:rPr>
+          <w:rFonts w:ascii="Courier New" w:eastAsia="Times New Roman" w:hAnsi="Courier New" w:cs="Courier New"/>
+          <w:kern w:val="0"/>
+          <w:sz w:val="20"/>
+          <w:szCs w:val="20"/>
+          <w:lang w:val="en-US" w:eastAsia="sv-SE"/>
+          <w14:ligatures w14:val="none"/>
+        </w:rPr>
+        <w:t>MAX(</w:t>
+      </w:r>
+      <w:proofErr w:type="spellStart"/>
+      <w:proofErr w:type="gramEnd"/>
+      <w:r>
+        <w:rPr>
+          <w:rFonts w:ascii="Courier New" w:eastAsia="Times New Roman" w:hAnsi="Courier New" w:cs="Courier New"/>
+          <w:kern w:val="0"/>
+          <w:sz w:val="20"/>
+          <w:szCs w:val="20"/>
+          <w:lang w:val="en-US" w:eastAsia="sv-SE"/>
+          <w14:ligatures w14:val="none"/>
+        </w:rPr>
+        <w:t>time_</w:t>
+      </w:r>
+      <w:proofErr w:type="gramStart"/>
+      <w:r>
+        <w:rPr>
+          <w:rFonts w:ascii="Courier New" w:eastAsia="Times New Roman" w:hAnsi="Courier New" w:cs="Courier New"/>
+          <w:kern w:val="0"/>
+          <w:sz w:val="20"/>
+          <w:szCs w:val="20"/>
+          <w:lang w:val="en-US" w:eastAsia="sv-SE"/>
+          <w14:ligatures w14:val="none"/>
+        </w:rPr>
+        <w:t>report.modified</w:t>
+      </w:r>
+      <w:proofErr w:type="gramEnd"/>
+      <w:r>
+        <w:rPr>
+          <w:rFonts w:ascii="Courier New" w:eastAsia="Times New Roman" w:hAnsi="Courier New" w:cs="Courier New"/>
+          <w:kern w:val="0"/>
+          <w:sz w:val="20"/>
+          <w:szCs w:val="20"/>
+          <w:lang w:val="en-US" w:eastAsia="sv-SE"/>
+          <w14:ligatures w14:val="none"/>
+        </w:rPr>
+        <w:t>_at</w:t>
+      </w:r>
+      <w:proofErr w:type="spellEnd"/>
+      <w:r>
+        <w:rPr>
+          <w:rFonts w:ascii="Courier New" w:eastAsia="Times New Roman" w:hAnsi="Courier New" w:cs="Courier New"/>
+          <w:kern w:val="0"/>
+          <w:sz w:val="20"/>
+          <w:szCs w:val="20"/>
+          <w:lang w:val="en-US" w:eastAsia="sv-SE"/>
+          <w14:ligatures w14:val="none"/>
+        </w:rPr>
+        <w:t>)</w:t>
+      </w:r>
+      <w:r>
+        <w:rPr>
+          <w:rFonts w:ascii="Times New Roman" w:eastAsia="Times New Roman" w:hAnsi="Times New Roman" w:cs="Times New Roman"/>
+          <w:kern w:val="0"/>
+          <w:sz w:val="24"/>
+          <w:szCs w:val="24"/>
+          <w:lang w:val="en-US" w:eastAsia="sv-SE"/>
+          <w14:ligatures w14:val="none"/>
+        </w:rPr>
+        <w:t xml:space="preserve">) for rows matching the invoice filters (date range, billed status, billable-only). </w:t>
+      </w:r>
+      <w:r>
+        <w:rPr>
+          <w:rFonts w:ascii="Times New Roman" w:eastAsia="Times New Roman" w:hAnsi="Times New Roman" w:cs="Times New Roman"/>
+          <w:kern w:val="0"/>
+          <w:sz w:val="24"/>
+          <w:szCs w:val="24"/>
+          <w:lang w:eastAsia="sv-SE"/>
+          <w14:ligatures w14:val="none"/>
+        </w:rPr>
+        <w:t xml:space="preserve">If the </w:t>
+      </w:r>
+      <w:proofErr w:type="spellStart"/>
+      <w:r>
+        <w:rPr>
+          <w:rFonts w:ascii="Times New Roman" w:eastAsia="Times New Roman" w:hAnsi="Times New Roman" w:cs="Times New Roman"/>
+          <w:kern w:val="0"/>
+          <w:sz w:val="24"/>
+          <w:szCs w:val="24"/>
+          <w:lang w:eastAsia="sv-SE"/>
+          <w14:ligatures w14:val="none"/>
+        </w:rPr>
+        <w:t>timestamp</w:t>
+      </w:r>
+      <w:proofErr w:type="spellEnd"/>
+      <w:r>
+        <w:rPr>
+          <w:rFonts w:ascii="Times New Roman" w:eastAsia="Times New Roman" w:hAnsi="Times New Roman" w:cs="Times New Roman"/>
+          <w:kern w:val="0"/>
+          <w:sz w:val="24"/>
+          <w:szCs w:val="24"/>
+          <w:lang w:eastAsia="sv-SE"/>
+          <w14:ligatures w14:val="none"/>
+        </w:rPr>
+        <w:t xml:space="preserve"> </w:t>
+      </w:r>
+      <w:proofErr w:type="spellStart"/>
+      <w:r>
+        <w:rPr>
+          <w:rFonts w:ascii="Times New Roman" w:eastAsia="Times New Roman" w:hAnsi="Times New Roman" w:cs="Times New Roman"/>
+          <w:kern w:val="0"/>
+          <w:sz w:val="24"/>
+          <w:szCs w:val="24"/>
+          <w:lang w:eastAsia="sv-SE"/>
+          <w14:ligatures w14:val="none"/>
+        </w:rPr>
+        <w:t>changes</w:t>
+      </w:r>
+      <w:proofErr w:type="spellEnd"/>
+      <w:r>
+        <w:rPr>
+          <w:rFonts w:ascii="Times New Roman" w:eastAsia="Times New Roman" w:hAnsi="Times New Roman" w:cs="Times New Roman"/>
+          <w:kern w:val="0"/>
+          <w:sz w:val="24"/>
+          <w:szCs w:val="24"/>
+          <w:lang w:eastAsia="sv-SE"/>
+          <w14:ligatures w14:val="none"/>
+        </w:rPr>
+        <w:t>, the UI re-</w:t>
+      </w:r>
+      <w:proofErr w:type="spellStart"/>
+      <w:r>
+        <w:rPr>
+          <w:rFonts w:ascii="Times New Roman" w:eastAsia="Times New Roman" w:hAnsi="Times New Roman" w:cs="Times New Roman"/>
+          <w:kern w:val="0"/>
+          <w:sz w:val="24"/>
+          <w:szCs w:val="24"/>
+          <w:lang w:eastAsia="sv-SE"/>
+          <w14:ligatures w14:val="none"/>
+        </w:rPr>
+        <w:t>runs</w:t>
+      </w:r>
+      <w:proofErr w:type="spellEnd"/>
+      <w:r>
+        <w:rPr>
+          <w:rFonts w:ascii="Times New Roman" w:eastAsia="Times New Roman" w:hAnsi="Times New Roman" w:cs="Times New Roman"/>
+          <w:kern w:val="0"/>
+          <w:sz w:val="24"/>
+          <w:szCs w:val="24"/>
+          <w:lang w:eastAsia="sv-SE"/>
+          <w14:ligatures w14:val="none"/>
+        </w:rPr>
+        <w:t xml:space="preserve"> </w:t>
+      </w:r>
+      <w:proofErr w:type="spellStart"/>
+      <w:r>
+        <w:rPr>
+          <w:rFonts w:ascii="Courier New" w:eastAsia="Times New Roman" w:hAnsi="Courier New" w:cs="Courier New"/>
+          <w:kern w:val="0"/>
+          <w:sz w:val="20"/>
+          <w:szCs w:val="20"/>
+          <w:lang w:eastAsia="sv-SE"/>
+          <w14:ligatures w14:val="none"/>
+        </w:rPr>
+        <w:t>collect</w:t>
+      </w:r>
+      <w:proofErr w:type="spellEnd"/>
+      <w:r>
+        <w:rPr>
+          <w:rFonts w:ascii="Times New Roman" w:eastAsia="Times New Roman" w:hAnsi="Times New Roman" w:cs="Times New Roman"/>
+          <w:kern w:val="0"/>
+          <w:sz w:val="24"/>
+          <w:szCs w:val="24"/>
+          <w:lang w:eastAsia="sv-SE"/>
+          <w14:ligatures w14:val="none"/>
+        </w:rPr>
+        <w:t>.</w:t>
+      </w:r>
+    </w:p>
+    <w:p>
+      <w:pPr>
+        <w:spacing w:before="100" w:beforeAutospacing="1" w:after="100" w:afterAutospacing="1" w:line="240" w:lineRule="auto"/>
+        <w:rPr>
+          <w:rFonts w:ascii="Times New Roman" w:eastAsia="Times New Roman" w:hAnsi="Times New Roman" w:cs="Times New Roman"/>
+          <w:kern w:val="0"/>
+          <w:sz w:val="24"/>
+          <w:szCs w:val="24"/>
+          <w:lang w:eastAsia="sv-SE"/>
+          <w14:ligatures w14:val="none"/>
+        </w:rPr>
+      </w:pPr>
+      <w:proofErr w:type="spellStart"/>
+      <w:r>
+        <w:rPr>
+          <w:rFonts w:ascii="Times New Roman" w:eastAsia="Times New Roman" w:hAnsi="Times New Roman" w:cs="Times New Roman"/>
+          <w:b/>
+          <w:bCs/>
+          <w:kern w:val="0"/>
+          <w:sz w:val="24"/>
+          <w:szCs w:val="24"/>
+          <w:lang w:eastAsia="sv-SE"/>
+          <w14:ligatures w14:val="none"/>
+        </w:rPr>
+        <w:t>Concurrency</w:t>
+      </w:r>
+      <w:proofErr w:type="spellEnd"/>
+      <w:r>
+        <w:rPr>
+          <w:rFonts w:ascii="Times New Roman" w:eastAsia="Times New Roman" w:hAnsi="Times New Roman" w:cs="Times New Roman"/>
+          <w:b/>
+          <w:bCs/>
+          <w:kern w:val="0"/>
+          <w:sz w:val="24"/>
+          <w:szCs w:val="24"/>
+          <w:lang w:eastAsia="sv-SE"/>
+          <w14:ligatures w14:val="none"/>
+        </w:rPr>
+        <w:t xml:space="preserve"> and data </w:t>
+      </w:r>
+      <w:proofErr w:type="spellStart"/>
+      <w:r>
+        <w:rPr>
+          <w:rFonts w:ascii="Times New Roman" w:eastAsia="Times New Roman" w:hAnsi="Times New Roman" w:cs="Times New Roman"/>
+          <w:b/>
+          <w:bCs/>
+          <w:kern w:val="0"/>
+          <w:sz w:val="24"/>
+          <w:szCs w:val="24"/>
+          <w:lang w:eastAsia="sv-SE"/>
+          <w14:ligatures w14:val="none"/>
+        </w:rPr>
+        <w:t>integrity</w:t>
+      </w:r>
+      <w:proofErr w:type="spellEnd"/>
+    </w:p>
+    <w:p>
+      <w:pPr>
+        <w:numPr>
+          <w:ilvl w:val="0"/>
+          <w:numId w:val="74"/>
+        </w:numPr>
+        <w:spacing w:before="100" w:beforeAutospacing="1" w:after="100" w:afterAutospacing="1" w:line="240" w:lineRule="auto"/>
+        <w:rPr>
+          <w:rFonts w:ascii="Times New Roman" w:eastAsia="Times New Roman" w:hAnsi="Times New Roman" w:cs="Times New Roman"/>
+          <w:kern w:val="0"/>
+          <w:sz w:val="24"/>
+          <w:szCs w:val="24"/>
+          <w:lang w:val="en-US" w:eastAsia="sv-SE"/>
+          <w14:ligatures w14:val="none"/>
+        </w:rPr>
+      </w:pPr>
+      <w:r>
+        <w:rPr>
+          <w:rFonts w:ascii="Times New Roman" w:eastAsia="Times New Roman" w:hAnsi="Times New Roman" w:cs="Times New Roman"/>
+          <w:kern w:val="0"/>
+          <w:sz w:val="24"/>
+          <w:szCs w:val="24"/>
+          <w:lang w:val="en-US" w:eastAsia="sv-SE"/>
+          <w14:ligatures w14:val="none"/>
+        </w:rPr>
+        <w:t>The lock-and-mark endpoints use row locking (</w:t>
+      </w:r>
+      <w:r>
+        <w:rPr>
+          <w:rFonts w:ascii="Courier New" w:eastAsia="Times New Roman" w:hAnsi="Courier New" w:cs="Courier New"/>
+          <w:kern w:val="0"/>
+          <w:sz w:val="20"/>
+          <w:szCs w:val="20"/>
+          <w:lang w:val="en-US" w:eastAsia="sv-SE"/>
+          <w14:ligatures w14:val="none"/>
+        </w:rPr>
+        <w:t>FOR UPDATE</w:t>
+      </w:r>
+      <w:r>
+        <w:rPr>
+          <w:rFonts w:ascii="Times New Roman" w:eastAsia="Times New Roman" w:hAnsi="Times New Roman" w:cs="Times New Roman"/>
+          <w:kern w:val="0"/>
+          <w:sz w:val="24"/>
+          <w:szCs w:val="24"/>
+          <w:lang w:val="en-US" w:eastAsia="sv-SE"/>
+          <w14:ligatures w14:val="none"/>
+        </w:rPr>
+        <w:t>) inside a DB transaction to prevent race conditions and double invoicing.</w:t>
+      </w:r>
+    </w:p>
+    <w:p>
+      <w:pPr>
+        <w:numPr>
+          <w:ilvl w:val="0"/>
+          <w:numId w:val="74"/>
+        </w:numPr>
+        <w:spacing w:before="100" w:beforeAutospacing="1" w:after="100" w:afterAutospacing="1" w:line="240" w:lineRule="auto"/>
+        <w:rPr>
+          <w:rFonts w:ascii="Times New Roman" w:eastAsia="Times New Roman" w:hAnsi="Times New Roman" w:cs="Times New Roman"/>
+          <w:kern w:val="0"/>
+          <w:sz w:val="24"/>
+          <w:szCs w:val="24"/>
+          <w:lang w:val="en-US" w:eastAsia="sv-SE"/>
+          <w14:ligatures w14:val="none"/>
+        </w:rPr>
+      </w:pPr>
+      <w:r>
+        <w:rPr>
+          <w:rFonts w:ascii="Times New Roman" w:eastAsia="Times New Roman" w:hAnsi="Times New Roman" w:cs="Times New Roman"/>
+          <w:kern w:val="0"/>
+          <w:sz w:val="24"/>
+          <w:szCs w:val="24"/>
+          <w:lang w:val="en-US" w:eastAsia="sv-SE"/>
+          <w14:ligatures w14:val="none"/>
+        </w:rPr>
+        <w:t xml:space="preserve">The backend is the source of truth: the </w:t>
+      </w:r>
+      <w:proofErr w:type="gramStart"/>
+      <w:r>
+        <w:rPr>
+          <w:rFonts w:ascii="Times New Roman" w:eastAsia="Times New Roman" w:hAnsi="Times New Roman" w:cs="Times New Roman"/>
+          <w:kern w:val="0"/>
+          <w:sz w:val="24"/>
+          <w:szCs w:val="24"/>
+          <w:lang w:val="en-US" w:eastAsia="sv-SE"/>
+          <w14:ligatures w14:val="none"/>
+        </w:rPr>
+        <w:t>frontend</w:t>
+      </w:r>
+      <w:proofErr w:type="gramEnd"/>
+      <w:r>
+        <w:rPr>
+          <w:rFonts w:ascii="Times New Roman" w:eastAsia="Times New Roman" w:hAnsi="Times New Roman" w:cs="Times New Roman"/>
+          <w:kern w:val="0"/>
+          <w:sz w:val="24"/>
+          <w:szCs w:val="24"/>
+          <w:lang w:val="en-US" w:eastAsia="sv-SE"/>
+          <w14:ligatures w14:val="none"/>
+        </w:rPr>
+        <w:t xml:space="preserve"> does not decide what is billed; it only triggers actions.</w:t>
+      </w:r>
+    </w:p>
+    <w:p>
+      <w:pPr>
+        <w:rPr>
+          <w:lang w:val="en-US"/>
+        </w:rPr>
+      </w:pPr>
+    </w:p>
     <w:sectPr>
       <w:pgSz w:w="11906" w:h="16838"/>
       <w:pgMar w:top="1417" w:right="1417" w:bottom="1417" w:left="1417" w:header="708" w:footer="708" w:gutter="0"/>
@@ -7770,6 +8995,155 @@
     </w:lvl>
   </w:abstractNum>
   <w:abstractNum w:abstractNumId="11" w15:restartNumberingAfterBreak="0">
+    <w:nsid w:val="153C4BE0"/>
+    <w:multiLevelType w:val="multilevel"/>
+    <w:tmpl w:val="0D829D56"/>
+    <w:lvl w:ilvl="0">
+      <w:start w:val="1"/>
+      <w:numFmt w:val="bullet"/>
+      <w:lvlText w:val=""/>
+      <w:lvlJc w:val="left"/>
+      <w:pPr>
+        <w:tabs>
+          <w:tab w:val="num" w:pos="720"/>
+        </w:tabs>
+        <w:ind w:left="720" w:hanging="360"/>
+      </w:pPr>
+      <w:rPr>
+        <w:rFonts w:ascii="Symbol" w:hAnsi="Symbol" w:hint="default"/>
+        <w:sz w:val="20"/>
+      </w:rPr>
+    </w:lvl>
+    <w:lvl w:ilvl="1">
+      <w:start w:val="1"/>
+      <w:numFmt w:val="bullet"/>
+      <w:lvlText w:val="o"/>
+      <w:lvlJc w:val="left"/>
+      <w:pPr>
+        <w:tabs>
+          <w:tab w:val="num" w:pos="1440"/>
+        </w:tabs>
+        <w:ind w:left="1440" w:hanging="360"/>
+      </w:pPr>
+      <w:rPr>
+        <w:rFonts w:ascii="Courier New" w:hAnsi="Courier New" w:hint="default"/>
+        <w:sz w:val="20"/>
+      </w:rPr>
+    </w:lvl>
+    <w:lvl w:ilvl="2" w:tentative="1">
+      <w:start w:val="1"/>
+      <w:numFmt w:val="bullet"/>
+      <w:lvlText w:val=""/>
+      <w:lvlJc w:val="left"/>
+      <w:pPr>
+        <w:tabs>
+          <w:tab w:val="num" w:pos="2160"/>
+        </w:tabs>
+        <w:ind w:left="2160" w:hanging="360"/>
+      </w:pPr>
+      <w:rPr>
+        <w:rFonts w:ascii="Wingdings" w:hAnsi="Wingdings" w:hint="default"/>
+        <w:sz w:val="20"/>
+      </w:rPr>
+    </w:lvl>
+    <w:lvl w:ilvl="3" w:tentative="1">
+      <w:start w:val="1"/>
+      <w:numFmt w:val="bullet"/>
+      <w:lvlText w:val=""/>
+      <w:lvlJc w:val="left"/>
+      <w:pPr>
+        <w:tabs>
+          <w:tab w:val="num" w:pos="2880"/>
+        </w:tabs>
+        <w:ind w:left="2880" w:hanging="360"/>
+      </w:pPr>
+      <w:rPr>
+        <w:rFonts w:ascii="Wingdings" w:hAnsi="Wingdings" w:hint="default"/>
+        <w:sz w:val="20"/>
+      </w:rPr>
+    </w:lvl>
+    <w:lvl w:ilvl="4" w:tentative="1">
+      <w:start w:val="1"/>
+      <w:numFmt w:val="bullet"/>
+      <w:lvlText w:val=""/>
+      <w:lvlJc w:val="left"/>
+      <w:pPr>
+        <w:tabs>
+          <w:tab w:val="num" w:pos="3600"/>
+        </w:tabs>
+        <w:ind w:left="3600" w:hanging="360"/>
+      </w:pPr>
+      <w:rPr>
+        <w:rFonts w:ascii="Wingdings" w:hAnsi="Wingdings" w:hint="default"/>
+        <w:sz w:val="20"/>
+      </w:rPr>
+    </w:lvl>
+    <w:lvl w:ilvl="5" w:tentative="1">
+      <w:start w:val="1"/>
+      <w:numFmt w:val="bullet"/>
+      <w:lvlText w:val=""/>
+      <w:lvlJc w:val="left"/>
+      <w:pPr>
+        <w:tabs>
+          <w:tab w:val="num" w:pos="4320"/>
+        </w:tabs>
+        <w:ind w:left="4320" w:hanging="360"/>
+      </w:pPr>
+      <w:rPr>
+        <w:rFonts w:ascii="Wingdings" w:hAnsi="Wingdings" w:hint="default"/>
+        <w:sz w:val="20"/>
+      </w:rPr>
+    </w:lvl>
+    <w:lvl w:ilvl="6" w:tentative="1">
+      <w:start w:val="1"/>
+      <w:numFmt w:val="bullet"/>
+      <w:lvlText w:val=""/>
+      <w:lvlJc w:val="left"/>
+      <w:pPr>
+        <w:tabs>
+          <w:tab w:val="num" w:pos="5040"/>
+        </w:tabs>
+        <w:ind w:left="5040" w:hanging="360"/>
+      </w:pPr>
+      <w:rPr>
+        <w:rFonts w:ascii="Wingdings" w:hAnsi="Wingdings" w:hint="default"/>
+        <w:sz w:val="20"/>
+      </w:rPr>
+    </w:lvl>
+    <w:lvl w:ilvl="7" w:tentative="1">
+      <w:start w:val="1"/>
+      <w:numFmt w:val="bullet"/>
+      <w:lvlText w:val=""/>
+      <w:lvlJc w:val="left"/>
+      <w:pPr>
+        <w:tabs>
+          <w:tab w:val="num" w:pos="5760"/>
+        </w:tabs>
+        <w:ind w:left="5760" w:hanging="360"/>
+      </w:pPr>
+      <w:rPr>
+        <w:rFonts w:ascii="Wingdings" w:hAnsi="Wingdings" w:hint="default"/>
+        <w:sz w:val="20"/>
+      </w:rPr>
+    </w:lvl>
+    <w:lvl w:ilvl="8" w:tentative="1">
+      <w:start w:val="1"/>
+      <w:numFmt w:val="bullet"/>
+      <w:lvlText w:val=""/>
+      <w:lvlJc w:val="left"/>
+      <w:pPr>
+        <w:tabs>
+          <w:tab w:val="num" w:pos="6480"/>
+        </w:tabs>
+        <w:ind w:left="6480" w:hanging="360"/>
+      </w:pPr>
+      <w:rPr>
+        <w:rFonts w:ascii="Wingdings" w:hAnsi="Wingdings" w:hint="default"/>
+        <w:sz w:val="20"/>
+      </w:rPr>
+    </w:lvl>
+  </w:abstractNum>
+  <w:abstractNum w:abstractNumId="12" w15:restartNumberingAfterBreak="0">
     <w:nsid w:val="17A82C82"/>
     <w:multiLevelType w:val="multilevel"/>
     <w:tmpl w:val="4CC491B2"/>
@@ -7918,7 +9292,7 @@
       </w:rPr>
     </w:lvl>
   </w:abstractNum>
-  <w:abstractNum w:abstractNumId="12" w15:restartNumberingAfterBreak="0">
+  <w:abstractNum w:abstractNumId="13" w15:restartNumberingAfterBreak="0">
     <w:nsid w:val="18924AC8"/>
     <w:multiLevelType w:val="multilevel"/>
     <w:tmpl w:val="54C21468"/>
@@ -8031,7 +9405,7 @@
       </w:pPr>
     </w:lvl>
   </w:abstractNum>
-  <w:abstractNum w:abstractNumId="13" w15:restartNumberingAfterBreak="0">
+  <w:abstractNum w:abstractNumId="14" w15:restartNumberingAfterBreak="0">
     <w:nsid w:val="19383976"/>
     <w:multiLevelType w:val="multilevel"/>
     <w:tmpl w:val="43BC1524"/>
@@ -8180,7 +9554,7 @@
       </w:rPr>
     </w:lvl>
   </w:abstractNum>
-  <w:abstractNum w:abstractNumId="14" w15:restartNumberingAfterBreak="0">
+  <w:abstractNum w:abstractNumId="15" w15:restartNumberingAfterBreak="0">
     <w:nsid w:val="195A380B"/>
     <w:multiLevelType w:val="multilevel"/>
     <w:tmpl w:val="6ACCB45C"/>
@@ -8293,7 +9667,7 @@
       </w:pPr>
     </w:lvl>
   </w:abstractNum>
-  <w:abstractNum w:abstractNumId="15" w15:restartNumberingAfterBreak="0">
+  <w:abstractNum w:abstractNumId="16" w15:restartNumberingAfterBreak="0">
     <w:nsid w:val="1CAD4E70"/>
     <w:multiLevelType w:val="multilevel"/>
     <w:tmpl w:val="B5447244"/>
@@ -8410,7 +9784,7 @@
       </w:pPr>
     </w:lvl>
   </w:abstractNum>
-  <w:abstractNum w:abstractNumId="16" w15:restartNumberingAfterBreak="0">
+  <w:abstractNum w:abstractNumId="17" w15:restartNumberingAfterBreak="0">
     <w:nsid w:val="1D736C54"/>
     <w:multiLevelType w:val="multilevel"/>
     <w:tmpl w:val="6004F78C"/>
@@ -8559,7 +9933,7 @@
       </w:rPr>
     </w:lvl>
   </w:abstractNum>
-  <w:abstractNum w:abstractNumId="17" w15:restartNumberingAfterBreak="0">
+  <w:abstractNum w:abstractNumId="18" w15:restartNumberingAfterBreak="0">
     <w:nsid w:val="1F2C1F86"/>
     <w:multiLevelType w:val="multilevel"/>
     <w:tmpl w:val="2E560CE2"/>
@@ -8708,7 +10082,7 @@
       </w:rPr>
     </w:lvl>
   </w:abstractNum>
-  <w:abstractNum w:abstractNumId="18" w15:restartNumberingAfterBreak="0">
+  <w:abstractNum w:abstractNumId="19" w15:restartNumberingAfterBreak="0">
     <w:nsid w:val="214F0C81"/>
     <w:multiLevelType w:val="multilevel"/>
     <w:tmpl w:val="E18431E0"/>
@@ -8857,7 +10231,7 @@
       </w:rPr>
     </w:lvl>
   </w:abstractNum>
-  <w:abstractNum w:abstractNumId="19" w15:restartNumberingAfterBreak="0">
+  <w:abstractNum w:abstractNumId="20" w15:restartNumberingAfterBreak="0">
     <w:nsid w:val="288B0D34"/>
     <w:multiLevelType w:val="multilevel"/>
     <w:tmpl w:val="837485E8"/>
@@ -8970,7 +10344,7 @@
       </w:pPr>
     </w:lvl>
   </w:abstractNum>
-  <w:abstractNum w:abstractNumId="20" w15:restartNumberingAfterBreak="0">
+  <w:abstractNum w:abstractNumId="21" w15:restartNumberingAfterBreak="0">
     <w:nsid w:val="2A3C066E"/>
     <w:multiLevelType w:val="multilevel"/>
     <w:tmpl w:val="AC9C7E8E"/>
@@ -9087,7 +10461,7 @@
       </w:pPr>
     </w:lvl>
   </w:abstractNum>
-  <w:abstractNum w:abstractNumId="21" w15:restartNumberingAfterBreak="0">
+  <w:abstractNum w:abstractNumId="22" w15:restartNumberingAfterBreak="0">
     <w:nsid w:val="2C2B3C16"/>
     <w:multiLevelType w:val="multilevel"/>
     <w:tmpl w:val="94D42970"/>
@@ -9236,7 +10610,7 @@
       </w:rPr>
     </w:lvl>
   </w:abstractNum>
-  <w:abstractNum w:abstractNumId="22" w15:restartNumberingAfterBreak="0">
+  <w:abstractNum w:abstractNumId="23" w15:restartNumberingAfterBreak="0">
     <w:nsid w:val="2D7C3250"/>
     <w:multiLevelType w:val="multilevel"/>
     <w:tmpl w:val="D6389EC6"/>
@@ -9353,7 +10727,7 @@
       </w:pPr>
     </w:lvl>
   </w:abstractNum>
-  <w:abstractNum w:abstractNumId="23" w15:restartNumberingAfterBreak="0">
+  <w:abstractNum w:abstractNumId="24" w15:restartNumberingAfterBreak="0">
     <w:nsid w:val="2E7D3A56"/>
     <w:multiLevelType w:val="multilevel"/>
     <w:tmpl w:val="49246244"/>
@@ -9502,7 +10876,7 @@
       </w:rPr>
     </w:lvl>
   </w:abstractNum>
-  <w:abstractNum w:abstractNumId="24" w15:restartNumberingAfterBreak="0">
+  <w:abstractNum w:abstractNumId="25" w15:restartNumberingAfterBreak="0">
     <w:nsid w:val="2EB22D23"/>
     <w:multiLevelType w:val="multilevel"/>
     <w:tmpl w:val="B5A2B8E6"/>
@@ -9651,7 +11025,7 @@
       </w:rPr>
     </w:lvl>
   </w:abstractNum>
-  <w:abstractNum w:abstractNumId="25" w15:restartNumberingAfterBreak="0">
+  <w:abstractNum w:abstractNumId="26" w15:restartNumberingAfterBreak="0">
     <w:nsid w:val="31831D0C"/>
     <w:multiLevelType w:val="multilevel"/>
     <w:tmpl w:val="00A4F220"/>
@@ -9768,7 +11142,7 @@
       </w:pPr>
     </w:lvl>
   </w:abstractNum>
-  <w:abstractNum w:abstractNumId="26" w15:restartNumberingAfterBreak="0">
+  <w:abstractNum w:abstractNumId="27" w15:restartNumberingAfterBreak="0">
     <w:nsid w:val="33951261"/>
     <w:multiLevelType w:val="multilevel"/>
     <w:tmpl w:val="AC2CB294"/>
@@ -9885,7 +11259,7 @@
       </w:pPr>
     </w:lvl>
   </w:abstractNum>
-  <w:abstractNum w:abstractNumId="27" w15:restartNumberingAfterBreak="0">
+  <w:abstractNum w:abstractNumId="28" w15:restartNumberingAfterBreak="0">
     <w:nsid w:val="33B32002"/>
     <w:multiLevelType w:val="multilevel"/>
     <w:tmpl w:val="6CBE210E"/>
@@ -10034,7 +11408,7 @@
       </w:rPr>
     </w:lvl>
   </w:abstractNum>
-  <w:abstractNum w:abstractNumId="28" w15:restartNumberingAfterBreak="0">
+  <w:abstractNum w:abstractNumId="29" w15:restartNumberingAfterBreak="0">
     <w:nsid w:val="35F10F74"/>
     <w:multiLevelType w:val="multilevel"/>
     <w:tmpl w:val="301CFA22"/>
@@ -10183,7 +11557,7 @@
       </w:rPr>
     </w:lvl>
   </w:abstractNum>
-  <w:abstractNum w:abstractNumId="29" w15:restartNumberingAfterBreak="0">
+  <w:abstractNum w:abstractNumId="30" w15:restartNumberingAfterBreak="0">
     <w:nsid w:val="36B743EC"/>
     <w:multiLevelType w:val="multilevel"/>
     <w:tmpl w:val="EEF24CBC"/>
@@ -10332,7 +11706,7 @@
       </w:rPr>
     </w:lvl>
   </w:abstractNum>
-  <w:abstractNum w:abstractNumId="30" w15:restartNumberingAfterBreak="0">
+  <w:abstractNum w:abstractNumId="31" w15:restartNumberingAfterBreak="0">
     <w:nsid w:val="36E2412A"/>
     <w:multiLevelType w:val="multilevel"/>
     <w:tmpl w:val="4C7457B2"/>
@@ -10449,7 +11823,7 @@
       </w:pPr>
     </w:lvl>
   </w:abstractNum>
-  <w:abstractNum w:abstractNumId="31" w15:restartNumberingAfterBreak="0">
+  <w:abstractNum w:abstractNumId="32" w15:restartNumberingAfterBreak="0">
     <w:nsid w:val="373E0EC4"/>
     <w:multiLevelType w:val="multilevel"/>
     <w:tmpl w:val="70EEE97A"/>
@@ -10566,7 +11940,7 @@
       </w:pPr>
     </w:lvl>
   </w:abstractNum>
-  <w:abstractNum w:abstractNumId="32" w15:restartNumberingAfterBreak="0">
+  <w:abstractNum w:abstractNumId="33" w15:restartNumberingAfterBreak="0">
     <w:nsid w:val="37B96DC3"/>
     <w:multiLevelType w:val="multilevel"/>
     <w:tmpl w:val="57A276A4"/>
@@ -10683,7 +12057,7 @@
       </w:pPr>
     </w:lvl>
   </w:abstractNum>
-  <w:abstractNum w:abstractNumId="33" w15:restartNumberingAfterBreak="0">
+  <w:abstractNum w:abstractNumId="34" w15:restartNumberingAfterBreak="0">
     <w:nsid w:val="3C430938"/>
     <w:multiLevelType w:val="multilevel"/>
     <w:tmpl w:val="9D86897A"/>
@@ -10832,7 +12206,7 @@
       </w:rPr>
     </w:lvl>
   </w:abstractNum>
-  <w:abstractNum w:abstractNumId="34" w15:restartNumberingAfterBreak="0">
+  <w:abstractNum w:abstractNumId="35" w15:restartNumberingAfterBreak="0">
     <w:nsid w:val="3EFE461C"/>
     <w:multiLevelType w:val="multilevel"/>
     <w:tmpl w:val="DF623D8E"/>
@@ -10981,7 +12355,7 @@
       </w:rPr>
     </w:lvl>
   </w:abstractNum>
-  <w:abstractNum w:abstractNumId="35" w15:restartNumberingAfterBreak="0">
+  <w:abstractNum w:abstractNumId="36" w15:restartNumberingAfterBreak="0">
     <w:nsid w:val="3F211423"/>
     <w:multiLevelType w:val="multilevel"/>
     <w:tmpl w:val="67A0ED8C"/>
@@ -11098,7 +12472,156 @@
       </w:pPr>
     </w:lvl>
   </w:abstractNum>
-  <w:abstractNum w:abstractNumId="36" w15:restartNumberingAfterBreak="0">
+  <w:abstractNum w:abstractNumId="37" w15:restartNumberingAfterBreak="0">
+    <w:nsid w:val="42AB4C30"/>
+    <w:multiLevelType w:val="multilevel"/>
+    <w:tmpl w:val="00F8AA84"/>
+    <w:lvl w:ilvl="0">
+      <w:start w:val="1"/>
+      <w:numFmt w:val="bullet"/>
+      <w:lvlText w:val=""/>
+      <w:lvlJc w:val="left"/>
+      <w:pPr>
+        <w:tabs>
+          <w:tab w:val="num" w:pos="720"/>
+        </w:tabs>
+        <w:ind w:left="720" w:hanging="360"/>
+      </w:pPr>
+      <w:rPr>
+        <w:rFonts w:ascii="Symbol" w:hAnsi="Symbol" w:hint="default"/>
+        <w:sz w:val="20"/>
+      </w:rPr>
+    </w:lvl>
+    <w:lvl w:ilvl="1" w:tentative="1">
+      <w:start w:val="1"/>
+      <w:numFmt w:val="bullet"/>
+      <w:lvlText w:val="o"/>
+      <w:lvlJc w:val="left"/>
+      <w:pPr>
+        <w:tabs>
+          <w:tab w:val="num" w:pos="1440"/>
+        </w:tabs>
+        <w:ind w:left="1440" w:hanging="360"/>
+      </w:pPr>
+      <w:rPr>
+        <w:rFonts w:ascii="Courier New" w:hAnsi="Courier New" w:hint="default"/>
+        <w:sz w:val="20"/>
+      </w:rPr>
+    </w:lvl>
+    <w:lvl w:ilvl="2" w:tentative="1">
+      <w:start w:val="1"/>
+      <w:numFmt w:val="bullet"/>
+      <w:lvlText w:val=""/>
+      <w:lvlJc w:val="left"/>
+      <w:pPr>
+        <w:tabs>
+          <w:tab w:val="num" w:pos="2160"/>
+        </w:tabs>
+        <w:ind w:left="2160" w:hanging="360"/>
+      </w:pPr>
+      <w:rPr>
+        <w:rFonts w:ascii="Wingdings" w:hAnsi="Wingdings" w:hint="default"/>
+        <w:sz w:val="20"/>
+      </w:rPr>
+    </w:lvl>
+    <w:lvl w:ilvl="3" w:tentative="1">
+      <w:start w:val="1"/>
+      <w:numFmt w:val="bullet"/>
+      <w:lvlText w:val=""/>
+      <w:lvlJc w:val="left"/>
+      <w:pPr>
+        <w:tabs>
+          <w:tab w:val="num" w:pos="2880"/>
+        </w:tabs>
+        <w:ind w:left="2880" w:hanging="360"/>
+      </w:pPr>
+      <w:rPr>
+        <w:rFonts w:ascii="Wingdings" w:hAnsi="Wingdings" w:hint="default"/>
+        <w:sz w:val="20"/>
+      </w:rPr>
+    </w:lvl>
+    <w:lvl w:ilvl="4" w:tentative="1">
+      <w:start w:val="1"/>
+      <w:numFmt w:val="bullet"/>
+      <w:lvlText w:val=""/>
+      <w:lvlJc w:val="left"/>
+      <w:pPr>
+        <w:tabs>
+          <w:tab w:val="num" w:pos="3600"/>
+        </w:tabs>
+        <w:ind w:left="3600" w:hanging="360"/>
+      </w:pPr>
+      <w:rPr>
+        <w:rFonts w:ascii="Wingdings" w:hAnsi="Wingdings" w:hint="default"/>
+        <w:sz w:val="20"/>
+      </w:rPr>
+    </w:lvl>
+    <w:lvl w:ilvl="5" w:tentative="1">
+      <w:start w:val="1"/>
+      <w:numFmt w:val="bullet"/>
+      <w:lvlText w:val=""/>
+      <w:lvlJc w:val="left"/>
+      <w:pPr>
+        <w:tabs>
+          <w:tab w:val="num" w:pos="4320"/>
+        </w:tabs>
+        <w:ind w:left="4320" w:hanging="360"/>
+      </w:pPr>
+      <w:rPr>
+        <w:rFonts w:ascii="Wingdings" w:hAnsi="Wingdings" w:hint="default"/>
+        <w:sz w:val="20"/>
+      </w:rPr>
+    </w:lvl>
+    <w:lvl w:ilvl="6" w:tentative="1">
+      <w:start w:val="1"/>
+      <w:numFmt w:val="bullet"/>
+      <w:lvlText w:val=""/>
+      <w:lvlJc w:val="left"/>
+      <w:pPr>
+        <w:tabs>
+          <w:tab w:val="num" w:pos="5040"/>
+        </w:tabs>
+        <w:ind w:left="5040" w:hanging="360"/>
+      </w:pPr>
+      <w:rPr>
+        <w:rFonts w:ascii="Wingdings" w:hAnsi="Wingdings" w:hint="default"/>
+        <w:sz w:val="20"/>
+      </w:rPr>
+    </w:lvl>
+    <w:lvl w:ilvl="7" w:tentative="1">
+      <w:start w:val="1"/>
+      <w:numFmt w:val="bullet"/>
+      <w:lvlText w:val=""/>
+      <w:lvlJc w:val="left"/>
+      <w:pPr>
+        <w:tabs>
+          <w:tab w:val="num" w:pos="5760"/>
+        </w:tabs>
+        <w:ind w:left="5760" w:hanging="360"/>
+      </w:pPr>
+      <w:rPr>
+        <w:rFonts w:ascii="Wingdings" w:hAnsi="Wingdings" w:hint="default"/>
+        <w:sz w:val="20"/>
+      </w:rPr>
+    </w:lvl>
+    <w:lvl w:ilvl="8" w:tentative="1">
+      <w:start w:val="1"/>
+      <w:numFmt w:val="bullet"/>
+      <w:lvlText w:val=""/>
+      <w:lvlJc w:val="left"/>
+      <w:pPr>
+        <w:tabs>
+          <w:tab w:val="num" w:pos="6480"/>
+        </w:tabs>
+        <w:ind w:left="6480" w:hanging="360"/>
+      </w:pPr>
+      <w:rPr>
+        <w:rFonts w:ascii="Wingdings" w:hAnsi="Wingdings" w:hint="default"/>
+        <w:sz w:val="20"/>
+      </w:rPr>
+    </w:lvl>
+  </w:abstractNum>
+  <w:abstractNum w:abstractNumId="38" w15:restartNumberingAfterBreak="0">
     <w:nsid w:val="42FE3E4D"/>
     <w:multiLevelType w:val="multilevel"/>
     <w:tmpl w:val="C6C62192"/>
@@ -11223,7 +12746,7 @@
       </w:pPr>
     </w:lvl>
   </w:abstractNum>
-  <w:abstractNum w:abstractNumId="37" w15:restartNumberingAfterBreak="0">
+  <w:abstractNum w:abstractNumId="39" w15:restartNumberingAfterBreak="0">
     <w:nsid w:val="45EB1440"/>
     <w:multiLevelType w:val="multilevel"/>
     <w:tmpl w:val="133065D0"/>
@@ -11372,7 +12895,7 @@
       </w:rPr>
     </w:lvl>
   </w:abstractNum>
-  <w:abstractNum w:abstractNumId="38" w15:restartNumberingAfterBreak="0">
+  <w:abstractNum w:abstractNumId="40" w15:restartNumberingAfterBreak="0">
     <w:nsid w:val="4618554F"/>
     <w:multiLevelType w:val="multilevel"/>
     <w:tmpl w:val="06147914"/>
@@ -11521,7 +13044,7 @@
       </w:rPr>
     </w:lvl>
   </w:abstractNum>
-  <w:abstractNum w:abstractNumId="39" w15:restartNumberingAfterBreak="0">
+  <w:abstractNum w:abstractNumId="41" w15:restartNumberingAfterBreak="0">
     <w:nsid w:val="473752D7"/>
     <w:multiLevelType w:val="multilevel"/>
     <w:tmpl w:val="846EE6C6"/>
@@ -11670,7 +13193,7 @@
       </w:rPr>
     </w:lvl>
   </w:abstractNum>
-  <w:abstractNum w:abstractNumId="40" w15:restartNumberingAfterBreak="0">
+  <w:abstractNum w:abstractNumId="42" w15:restartNumberingAfterBreak="0">
     <w:nsid w:val="484F3680"/>
     <w:multiLevelType w:val="multilevel"/>
     <w:tmpl w:val="351E4BB8"/>
@@ -11783,7 +13306,7 @@
       </w:pPr>
     </w:lvl>
   </w:abstractNum>
-  <w:abstractNum w:abstractNumId="41" w15:restartNumberingAfterBreak="0">
+  <w:abstractNum w:abstractNumId="43" w15:restartNumberingAfterBreak="0">
     <w:nsid w:val="4A4A4880"/>
     <w:multiLevelType w:val="multilevel"/>
     <w:tmpl w:val="434C28B4"/>
@@ -11932,7 +13455,7 @@
       </w:rPr>
     </w:lvl>
   </w:abstractNum>
-  <w:abstractNum w:abstractNumId="42" w15:restartNumberingAfterBreak="0">
+  <w:abstractNum w:abstractNumId="44" w15:restartNumberingAfterBreak="0">
     <w:nsid w:val="4C220B9A"/>
     <w:multiLevelType w:val="multilevel"/>
     <w:tmpl w:val="AD6ED53E"/>
@@ -12081,7 +13604,7 @@
       </w:rPr>
     </w:lvl>
   </w:abstractNum>
-  <w:abstractNum w:abstractNumId="43" w15:restartNumberingAfterBreak="0">
+  <w:abstractNum w:abstractNumId="45" w15:restartNumberingAfterBreak="0">
     <w:nsid w:val="4C6504A3"/>
     <w:multiLevelType w:val="multilevel"/>
     <w:tmpl w:val="1DF23252"/>
@@ -12230,7 +13753,7 @@
       </w:rPr>
     </w:lvl>
   </w:abstractNum>
-  <w:abstractNum w:abstractNumId="44" w15:restartNumberingAfterBreak="0">
+  <w:abstractNum w:abstractNumId="46" w15:restartNumberingAfterBreak="0">
     <w:nsid w:val="4D4F13F9"/>
     <w:multiLevelType w:val="multilevel"/>
     <w:tmpl w:val="F6E8E5B0"/>
@@ -12347,7 +13870,7 @@
       </w:pPr>
     </w:lvl>
   </w:abstractNum>
-  <w:abstractNum w:abstractNumId="45" w15:restartNumberingAfterBreak="0">
+  <w:abstractNum w:abstractNumId="47" w15:restartNumberingAfterBreak="0">
     <w:nsid w:val="4D893F0B"/>
     <w:multiLevelType w:val="multilevel"/>
     <w:tmpl w:val="7C2C1E7A"/>
@@ -12464,7 +13987,7 @@
       </w:pPr>
     </w:lvl>
   </w:abstractNum>
-  <w:abstractNum w:abstractNumId="46" w15:restartNumberingAfterBreak="0">
+  <w:abstractNum w:abstractNumId="48" w15:restartNumberingAfterBreak="0">
     <w:nsid w:val="51F9172C"/>
     <w:multiLevelType w:val="multilevel"/>
     <w:tmpl w:val="750E3564"/>
@@ -12581,7 +14104,7 @@
       </w:pPr>
     </w:lvl>
   </w:abstractNum>
-  <w:abstractNum w:abstractNumId="47" w15:restartNumberingAfterBreak="0">
+  <w:abstractNum w:abstractNumId="49" w15:restartNumberingAfterBreak="0">
     <w:nsid w:val="54296235"/>
     <w:multiLevelType w:val="multilevel"/>
     <w:tmpl w:val="C9A8D2B2"/>
@@ -12730,7 +14253,7 @@
       </w:rPr>
     </w:lvl>
   </w:abstractNum>
-  <w:abstractNum w:abstractNumId="48" w15:restartNumberingAfterBreak="0">
+  <w:abstractNum w:abstractNumId="50" w15:restartNumberingAfterBreak="0">
     <w:nsid w:val="554B6D5F"/>
     <w:multiLevelType w:val="multilevel"/>
     <w:tmpl w:val="4FAA89CC"/>
@@ -12879,7 +14402,7 @@
       </w:rPr>
     </w:lvl>
   </w:abstractNum>
-  <w:abstractNum w:abstractNumId="49" w15:restartNumberingAfterBreak="0">
+  <w:abstractNum w:abstractNumId="51" w15:restartNumberingAfterBreak="0">
     <w:nsid w:val="5AB17CEF"/>
     <w:multiLevelType w:val="multilevel"/>
     <w:tmpl w:val="4C1C3934"/>
@@ -13028,7 +14551,7 @@
       </w:rPr>
     </w:lvl>
   </w:abstractNum>
-  <w:abstractNum w:abstractNumId="50" w15:restartNumberingAfterBreak="0">
+  <w:abstractNum w:abstractNumId="52" w15:restartNumberingAfterBreak="0">
     <w:nsid w:val="5C4039F9"/>
     <w:multiLevelType w:val="multilevel"/>
     <w:tmpl w:val="8FFC3A2C"/>
@@ -13177,7 +14700,156 @@
       </w:rPr>
     </w:lvl>
   </w:abstractNum>
-  <w:abstractNum w:abstractNumId="51" w15:restartNumberingAfterBreak="0">
+  <w:abstractNum w:abstractNumId="53" w15:restartNumberingAfterBreak="0">
+    <w:nsid w:val="5F9818AC"/>
+    <w:multiLevelType w:val="multilevel"/>
+    <w:tmpl w:val="8562847A"/>
+    <w:lvl w:ilvl="0">
+      <w:start w:val="1"/>
+      <w:numFmt w:val="bullet"/>
+      <w:lvlText w:val=""/>
+      <w:lvlJc w:val="left"/>
+      <w:pPr>
+        <w:tabs>
+          <w:tab w:val="num" w:pos="720"/>
+        </w:tabs>
+        <w:ind w:left="720" w:hanging="360"/>
+      </w:pPr>
+      <w:rPr>
+        <w:rFonts w:ascii="Symbol" w:hAnsi="Symbol" w:hint="default"/>
+        <w:sz w:val="20"/>
+      </w:rPr>
+    </w:lvl>
+    <w:lvl w:ilvl="1">
+      <w:start w:val="1"/>
+      <w:numFmt w:val="bullet"/>
+      <w:lvlText w:val="o"/>
+      <w:lvlJc w:val="left"/>
+      <w:pPr>
+        <w:tabs>
+          <w:tab w:val="num" w:pos="1440"/>
+        </w:tabs>
+        <w:ind w:left="1440" w:hanging="360"/>
+      </w:pPr>
+      <w:rPr>
+        <w:rFonts w:ascii="Courier New" w:hAnsi="Courier New" w:hint="default"/>
+        <w:sz w:val="20"/>
+      </w:rPr>
+    </w:lvl>
+    <w:lvl w:ilvl="2" w:tentative="1">
+      <w:start w:val="1"/>
+      <w:numFmt w:val="bullet"/>
+      <w:lvlText w:val=""/>
+      <w:lvlJc w:val="left"/>
+      <w:pPr>
+        <w:tabs>
+          <w:tab w:val="num" w:pos="2160"/>
+        </w:tabs>
+        <w:ind w:left="2160" w:hanging="360"/>
+      </w:pPr>
+      <w:rPr>
+        <w:rFonts w:ascii="Wingdings" w:hAnsi="Wingdings" w:hint="default"/>
+        <w:sz w:val="20"/>
+      </w:rPr>
+    </w:lvl>
+    <w:lvl w:ilvl="3" w:tentative="1">
+      <w:start w:val="1"/>
+      <w:numFmt w:val="bullet"/>
+      <w:lvlText w:val=""/>
+      <w:lvlJc w:val="left"/>
+      <w:pPr>
+        <w:tabs>
+          <w:tab w:val="num" w:pos="2880"/>
+        </w:tabs>
+        <w:ind w:left="2880" w:hanging="360"/>
+      </w:pPr>
+      <w:rPr>
+        <w:rFonts w:ascii="Wingdings" w:hAnsi="Wingdings" w:hint="default"/>
+        <w:sz w:val="20"/>
+      </w:rPr>
+    </w:lvl>
+    <w:lvl w:ilvl="4" w:tentative="1">
+      <w:start w:val="1"/>
+      <w:numFmt w:val="bullet"/>
+      <w:lvlText w:val=""/>
+      <w:lvlJc w:val="left"/>
+      <w:pPr>
+        <w:tabs>
+          <w:tab w:val="num" w:pos="3600"/>
+        </w:tabs>
+        <w:ind w:left="3600" w:hanging="360"/>
+      </w:pPr>
+      <w:rPr>
+        <w:rFonts w:ascii="Wingdings" w:hAnsi="Wingdings" w:hint="default"/>
+        <w:sz w:val="20"/>
+      </w:rPr>
+    </w:lvl>
+    <w:lvl w:ilvl="5" w:tentative="1">
+      <w:start w:val="1"/>
+      <w:numFmt w:val="bullet"/>
+      <w:lvlText w:val=""/>
+      <w:lvlJc w:val="left"/>
+      <w:pPr>
+        <w:tabs>
+          <w:tab w:val="num" w:pos="4320"/>
+        </w:tabs>
+        <w:ind w:left="4320" w:hanging="360"/>
+      </w:pPr>
+      <w:rPr>
+        <w:rFonts w:ascii="Wingdings" w:hAnsi="Wingdings" w:hint="default"/>
+        <w:sz w:val="20"/>
+      </w:rPr>
+    </w:lvl>
+    <w:lvl w:ilvl="6" w:tentative="1">
+      <w:start w:val="1"/>
+      <w:numFmt w:val="bullet"/>
+      <w:lvlText w:val=""/>
+      <w:lvlJc w:val="left"/>
+      <w:pPr>
+        <w:tabs>
+          <w:tab w:val="num" w:pos="5040"/>
+        </w:tabs>
+        <w:ind w:left="5040" w:hanging="360"/>
+      </w:pPr>
+      <w:rPr>
+        <w:rFonts w:ascii="Wingdings" w:hAnsi="Wingdings" w:hint="default"/>
+        <w:sz w:val="20"/>
+      </w:rPr>
+    </w:lvl>
+    <w:lvl w:ilvl="7" w:tentative="1">
+      <w:start w:val="1"/>
+      <w:numFmt w:val="bullet"/>
+      <w:lvlText w:val=""/>
+      <w:lvlJc w:val="left"/>
+      <w:pPr>
+        <w:tabs>
+          <w:tab w:val="num" w:pos="5760"/>
+        </w:tabs>
+        <w:ind w:left="5760" w:hanging="360"/>
+      </w:pPr>
+      <w:rPr>
+        <w:rFonts w:ascii="Wingdings" w:hAnsi="Wingdings" w:hint="default"/>
+        <w:sz w:val="20"/>
+      </w:rPr>
+    </w:lvl>
+    <w:lvl w:ilvl="8" w:tentative="1">
+      <w:start w:val="1"/>
+      <w:numFmt w:val="bullet"/>
+      <w:lvlText w:val=""/>
+      <w:lvlJc w:val="left"/>
+      <w:pPr>
+        <w:tabs>
+          <w:tab w:val="num" w:pos="6480"/>
+        </w:tabs>
+        <w:ind w:left="6480" w:hanging="360"/>
+      </w:pPr>
+      <w:rPr>
+        <w:rFonts w:ascii="Wingdings" w:hAnsi="Wingdings" w:hint="default"/>
+        <w:sz w:val="20"/>
+      </w:rPr>
+    </w:lvl>
+  </w:abstractNum>
+  <w:abstractNum w:abstractNumId="54" w15:restartNumberingAfterBreak="0">
     <w:nsid w:val="60DC1691"/>
     <w:multiLevelType w:val="multilevel"/>
     <w:tmpl w:val="B5D2E404"/>
@@ -13326,7 +14998,7 @@
       </w:rPr>
     </w:lvl>
   </w:abstractNum>
-  <w:abstractNum w:abstractNumId="52" w15:restartNumberingAfterBreak="0">
+  <w:abstractNum w:abstractNumId="55" w15:restartNumberingAfterBreak="0">
     <w:nsid w:val="62AC36FF"/>
     <w:multiLevelType w:val="multilevel"/>
     <w:tmpl w:val="1C9846DA"/>
@@ -13475,7 +15147,7 @@
       </w:rPr>
     </w:lvl>
   </w:abstractNum>
-  <w:abstractNum w:abstractNumId="53" w15:restartNumberingAfterBreak="0">
+  <w:abstractNum w:abstractNumId="56" w15:restartNumberingAfterBreak="0">
     <w:nsid w:val="64543852"/>
     <w:multiLevelType w:val="multilevel"/>
     <w:tmpl w:val="B49075D6"/>
@@ -13592,7 +15264,7 @@
       </w:pPr>
     </w:lvl>
   </w:abstractNum>
-  <w:abstractNum w:abstractNumId="54" w15:restartNumberingAfterBreak="0">
+  <w:abstractNum w:abstractNumId="57" w15:restartNumberingAfterBreak="0">
     <w:nsid w:val="653E55D1"/>
     <w:multiLevelType w:val="multilevel"/>
     <w:tmpl w:val="1292B0E4"/>
@@ -13741,7 +15413,7 @@
       </w:rPr>
     </w:lvl>
   </w:abstractNum>
-  <w:abstractNum w:abstractNumId="55" w15:restartNumberingAfterBreak="0">
+  <w:abstractNum w:abstractNumId="58" w15:restartNumberingAfterBreak="0">
     <w:nsid w:val="657A4998"/>
     <w:multiLevelType w:val="multilevel"/>
     <w:tmpl w:val="1FE4F80C"/>
@@ -13858,7 +15530,7 @@
       </w:pPr>
     </w:lvl>
   </w:abstractNum>
-  <w:abstractNum w:abstractNumId="56" w15:restartNumberingAfterBreak="0">
+  <w:abstractNum w:abstractNumId="59" w15:restartNumberingAfterBreak="0">
     <w:nsid w:val="67A146E0"/>
     <w:multiLevelType w:val="multilevel"/>
     <w:tmpl w:val="6B9249F6"/>
@@ -13975,7 +15647,7 @@
       </w:pPr>
     </w:lvl>
   </w:abstractNum>
-  <w:abstractNum w:abstractNumId="57" w15:restartNumberingAfterBreak="0">
+  <w:abstractNum w:abstractNumId="60" w15:restartNumberingAfterBreak="0">
     <w:nsid w:val="67BC6484"/>
     <w:multiLevelType w:val="multilevel"/>
     <w:tmpl w:val="EBF81AFA"/>
@@ -14088,7 +15760,7 @@
       </w:pPr>
     </w:lvl>
   </w:abstractNum>
-  <w:abstractNum w:abstractNumId="58" w15:restartNumberingAfterBreak="0">
+  <w:abstractNum w:abstractNumId="61" w15:restartNumberingAfterBreak="0">
     <w:nsid w:val="69A534D9"/>
     <w:multiLevelType w:val="multilevel"/>
     <w:tmpl w:val="3E2ECC54"/>
@@ -14205,7 +15877,7 @@
       </w:pPr>
     </w:lvl>
   </w:abstractNum>
-  <w:abstractNum w:abstractNumId="59" w15:restartNumberingAfterBreak="0">
+  <w:abstractNum w:abstractNumId="62" w15:restartNumberingAfterBreak="0">
     <w:nsid w:val="6AE76649"/>
     <w:multiLevelType w:val="multilevel"/>
     <w:tmpl w:val="9E661FBA"/>
@@ -14322,7 +15994,7 @@
       </w:pPr>
     </w:lvl>
   </w:abstractNum>
-  <w:abstractNum w:abstractNumId="60" w15:restartNumberingAfterBreak="0">
+  <w:abstractNum w:abstractNumId="63" w15:restartNumberingAfterBreak="0">
     <w:nsid w:val="6B9F6FC7"/>
     <w:multiLevelType w:val="multilevel"/>
     <w:tmpl w:val="D5386952"/>
@@ -14439,7 +16111,7 @@
       </w:pPr>
     </w:lvl>
   </w:abstractNum>
-  <w:abstractNum w:abstractNumId="61" w15:restartNumberingAfterBreak="0">
+  <w:abstractNum w:abstractNumId="64" w15:restartNumberingAfterBreak="0">
     <w:nsid w:val="6E1D185E"/>
     <w:multiLevelType w:val="multilevel"/>
     <w:tmpl w:val="1076F40C"/>
@@ -14552,7 +16224,7 @@
       </w:pPr>
     </w:lvl>
   </w:abstractNum>
-  <w:abstractNum w:abstractNumId="62" w15:restartNumberingAfterBreak="0">
+  <w:abstractNum w:abstractNumId="65" w15:restartNumberingAfterBreak="0">
     <w:nsid w:val="6E2F5F3E"/>
     <w:multiLevelType w:val="multilevel"/>
     <w:tmpl w:val="0A8E512A"/>
@@ -14677,7 +16349,7 @@
       </w:pPr>
     </w:lvl>
   </w:abstractNum>
-  <w:abstractNum w:abstractNumId="63" w15:restartNumberingAfterBreak="0">
+  <w:abstractNum w:abstractNumId="66" w15:restartNumberingAfterBreak="0">
     <w:nsid w:val="6EF62D5B"/>
     <w:multiLevelType w:val="multilevel"/>
     <w:tmpl w:val="72F8303A"/>
@@ -14794,7 +16466,7 @@
       </w:pPr>
     </w:lvl>
   </w:abstractNum>
-  <w:abstractNum w:abstractNumId="64" w15:restartNumberingAfterBreak="0">
+  <w:abstractNum w:abstractNumId="67" w15:restartNumberingAfterBreak="0">
     <w:nsid w:val="70780B2C"/>
     <w:multiLevelType w:val="multilevel"/>
     <w:tmpl w:val="75BC0FE4"/>
@@ -14911,7 +16583,7 @@
       </w:pPr>
     </w:lvl>
   </w:abstractNum>
-  <w:abstractNum w:abstractNumId="65" w15:restartNumberingAfterBreak="0">
+  <w:abstractNum w:abstractNumId="68" w15:restartNumberingAfterBreak="0">
     <w:nsid w:val="72DD4B91"/>
     <w:multiLevelType w:val="multilevel"/>
     <w:tmpl w:val="76ACFF10"/>
@@ -15028,7 +16700,7 @@
       </w:pPr>
     </w:lvl>
   </w:abstractNum>
-  <w:abstractNum w:abstractNumId="66" w15:restartNumberingAfterBreak="0">
+  <w:abstractNum w:abstractNumId="69" w15:restartNumberingAfterBreak="0">
     <w:nsid w:val="74DC7EA9"/>
     <w:multiLevelType w:val="multilevel"/>
     <w:tmpl w:val="EEE8D0DA"/>
@@ -15177,7 +16849,7 @@
       </w:rPr>
     </w:lvl>
   </w:abstractNum>
-  <w:abstractNum w:abstractNumId="67" w15:restartNumberingAfterBreak="0">
+  <w:abstractNum w:abstractNumId="70" w15:restartNumberingAfterBreak="0">
     <w:nsid w:val="764C1538"/>
     <w:multiLevelType w:val="multilevel"/>
     <w:tmpl w:val="91F27B80"/>
@@ -15290,7 +16962,7 @@
       </w:pPr>
     </w:lvl>
   </w:abstractNum>
-  <w:abstractNum w:abstractNumId="68" w15:restartNumberingAfterBreak="0">
+  <w:abstractNum w:abstractNumId="71" w15:restartNumberingAfterBreak="0">
     <w:nsid w:val="775C4BB7"/>
     <w:multiLevelType w:val="multilevel"/>
     <w:tmpl w:val="FAC27C32"/>
@@ -15439,7 +17111,7 @@
       </w:rPr>
     </w:lvl>
   </w:abstractNum>
-  <w:abstractNum w:abstractNumId="69" w15:restartNumberingAfterBreak="0">
+  <w:abstractNum w:abstractNumId="72" w15:restartNumberingAfterBreak="0">
     <w:nsid w:val="7C0D4311"/>
     <w:multiLevelType w:val="multilevel"/>
     <w:tmpl w:val="26BEB9C6"/>
@@ -15560,7 +17232,7 @@
       </w:pPr>
     </w:lvl>
   </w:abstractNum>
-  <w:abstractNum w:abstractNumId="70" w15:restartNumberingAfterBreak="0">
+  <w:abstractNum w:abstractNumId="73" w15:restartNumberingAfterBreak="0">
     <w:nsid w:val="7D0033B0"/>
     <w:multiLevelType w:val="multilevel"/>
     <w:tmpl w:val="434AC4A8"/>
@@ -15710,217 +17382,226 @@
     </w:lvl>
   </w:abstractNum>
   <w:num w:numId="1" w16cid:durableId="2052654993">
-    <w:abstractNumId w:val="41"/>
+    <w:abstractNumId w:val="43"/>
   </w:num>
   <w:num w:numId="2" w16cid:durableId="1528104123">
-    <w:abstractNumId w:val="65"/>
+    <w:abstractNumId w:val="68"/>
   </w:num>
   <w:num w:numId="3" w16cid:durableId="1871064376">
-    <w:abstractNumId w:val="30"/>
+    <w:abstractNumId w:val="31"/>
   </w:num>
   <w:num w:numId="4" w16cid:durableId="1455253223">
-    <w:abstractNumId w:val="59"/>
+    <w:abstractNumId w:val="62"/>
   </w:num>
   <w:num w:numId="5" w16cid:durableId="463305831">
-    <w:abstractNumId w:val="61"/>
+    <w:abstractNumId w:val="64"/>
   </w:num>
   <w:num w:numId="6" w16cid:durableId="823542571">
-    <w:abstractNumId w:val="36"/>
+    <w:abstractNumId w:val="38"/>
   </w:num>
   <w:num w:numId="7" w16cid:durableId="1992170733">
     <w:abstractNumId w:val="8"/>
   </w:num>
   <w:num w:numId="8" w16cid:durableId="976956599">
+    <w:abstractNumId w:val="49"/>
+  </w:num>
+  <w:num w:numId="9" w16cid:durableId="1221944564">
+    <w:abstractNumId w:val="23"/>
+  </w:num>
+  <w:num w:numId="10" w16cid:durableId="1742361703">
+    <w:abstractNumId w:val="36"/>
+  </w:num>
+  <w:num w:numId="11" w16cid:durableId="725688220">
+    <w:abstractNumId w:val="27"/>
+  </w:num>
+  <w:num w:numId="12" w16cid:durableId="1463111919">
     <w:abstractNumId w:val="47"/>
   </w:num>
-  <w:num w:numId="9" w16cid:durableId="1221944564">
-    <w:abstractNumId w:val="22"/>
+  <w:num w:numId="13" w16cid:durableId="87430953">
+    <w:abstractNumId w:val="71"/>
   </w:num>
-  <w:num w:numId="10" w16cid:durableId="1742361703">
-    <w:abstractNumId w:val="35"/>
-  </w:num>
-  <w:num w:numId="11" w16cid:durableId="725688220">
+  <w:num w:numId="14" w16cid:durableId="617612964">
     <w:abstractNumId w:val="26"/>
   </w:num>
-  <w:num w:numId="12" w16cid:durableId="1463111919">
-    <w:abstractNumId w:val="45"/>
-  </w:num>
-  <w:num w:numId="13" w16cid:durableId="87430953">
-    <w:abstractNumId w:val="68"/>
-  </w:num>
-  <w:num w:numId="14" w16cid:durableId="617612964">
-    <w:abstractNumId w:val="25"/>
-  </w:num>
   <w:num w:numId="15" w16cid:durableId="376780577">
-    <w:abstractNumId w:val="53"/>
+    <w:abstractNumId w:val="56"/>
   </w:num>
   <w:num w:numId="16" w16cid:durableId="1920870118">
-    <w:abstractNumId w:val="32"/>
+    <w:abstractNumId w:val="33"/>
   </w:num>
   <w:num w:numId="17" w16cid:durableId="1366298473">
     <w:abstractNumId w:val="2"/>
   </w:num>
   <w:num w:numId="18" w16cid:durableId="100610007">
-    <w:abstractNumId w:val="62"/>
+    <w:abstractNumId w:val="65"/>
   </w:num>
   <w:num w:numId="19" w16cid:durableId="795416842">
-    <w:abstractNumId w:val="69"/>
+    <w:abstractNumId w:val="72"/>
   </w:num>
   <w:num w:numId="20" w16cid:durableId="1076391238">
-    <w:abstractNumId w:val="38"/>
+    <w:abstractNumId w:val="40"/>
   </w:num>
   <w:num w:numId="21" w16cid:durableId="1865632394">
-    <w:abstractNumId w:val="64"/>
+    <w:abstractNumId w:val="67"/>
   </w:num>
   <w:num w:numId="22" w16cid:durableId="1289777649">
-    <w:abstractNumId w:val="46"/>
+    <w:abstractNumId w:val="48"/>
   </w:num>
   <w:num w:numId="23" w16cid:durableId="1158884247">
     <w:abstractNumId w:val="4"/>
   </w:num>
   <w:num w:numId="24" w16cid:durableId="1090852245">
-    <w:abstractNumId w:val="63"/>
+    <w:abstractNumId w:val="66"/>
   </w:num>
   <w:num w:numId="25" w16cid:durableId="1671054528">
-    <w:abstractNumId w:val="43"/>
+    <w:abstractNumId w:val="45"/>
   </w:num>
   <w:num w:numId="26" w16cid:durableId="881599243">
-    <w:abstractNumId w:val="23"/>
+    <w:abstractNumId w:val="24"/>
   </w:num>
   <w:num w:numId="27" w16cid:durableId="1552499620">
-    <w:abstractNumId w:val="18"/>
+    <w:abstractNumId w:val="19"/>
   </w:num>
   <w:num w:numId="28" w16cid:durableId="1121149687">
-    <w:abstractNumId w:val="33"/>
+    <w:abstractNumId w:val="34"/>
   </w:num>
   <w:num w:numId="29" w16cid:durableId="790713010">
-    <w:abstractNumId w:val="57"/>
+    <w:abstractNumId w:val="60"/>
   </w:num>
   <w:num w:numId="30" w16cid:durableId="465512328">
-    <w:abstractNumId w:val="21"/>
+    <w:abstractNumId w:val="22"/>
   </w:num>
   <w:num w:numId="31" w16cid:durableId="2072263943">
-    <w:abstractNumId w:val="48"/>
+    <w:abstractNumId w:val="50"/>
   </w:num>
   <w:num w:numId="32" w16cid:durableId="2056810483">
-    <w:abstractNumId w:val="66"/>
+    <w:abstractNumId w:val="69"/>
   </w:num>
   <w:num w:numId="33" w16cid:durableId="327027661">
-    <w:abstractNumId w:val="12"/>
+    <w:abstractNumId w:val="13"/>
   </w:num>
   <w:num w:numId="34" w16cid:durableId="1259943454">
-    <w:abstractNumId w:val="52"/>
+    <w:abstractNumId w:val="55"/>
   </w:num>
   <w:num w:numId="35" w16cid:durableId="577902115">
-    <w:abstractNumId w:val="42"/>
+    <w:abstractNumId w:val="44"/>
   </w:num>
   <w:num w:numId="36" w16cid:durableId="737942738">
+    <w:abstractNumId w:val="61"/>
+  </w:num>
+  <w:num w:numId="37" w16cid:durableId="1223518492">
     <w:abstractNumId w:val="58"/>
   </w:num>
-  <w:num w:numId="37" w16cid:durableId="1223518492">
-    <w:abstractNumId w:val="55"/>
-  </w:num>
   <w:num w:numId="38" w16cid:durableId="999774211">
-    <w:abstractNumId w:val="31"/>
+    <w:abstractNumId w:val="32"/>
   </w:num>
   <w:num w:numId="39" w16cid:durableId="155153403">
-    <w:abstractNumId w:val="49"/>
+    <w:abstractNumId w:val="51"/>
   </w:num>
   <w:num w:numId="40" w16cid:durableId="2075274333">
-    <w:abstractNumId w:val="39"/>
+    <w:abstractNumId w:val="41"/>
   </w:num>
   <w:num w:numId="41" w16cid:durableId="710107964">
-    <w:abstractNumId w:val="13"/>
+    <w:abstractNumId w:val="14"/>
   </w:num>
   <w:num w:numId="42" w16cid:durableId="78721923">
-    <w:abstractNumId w:val="24"/>
+    <w:abstractNumId w:val="25"/>
   </w:num>
   <w:num w:numId="43" w16cid:durableId="736052803">
-    <w:abstractNumId w:val="29"/>
+    <w:abstractNumId w:val="30"/>
   </w:num>
   <w:num w:numId="44" w16cid:durableId="2128618028">
-    <w:abstractNumId w:val="34"/>
+    <w:abstractNumId w:val="35"/>
   </w:num>
   <w:num w:numId="45" w16cid:durableId="1516647427">
-    <w:abstractNumId w:val="17"/>
+    <w:abstractNumId w:val="18"/>
   </w:num>
   <w:num w:numId="46" w16cid:durableId="1178886085">
     <w:abstractNumId w:val="3"/>
   </w:num>
   <w:num w:numId="47" w16cid:durableId="1143304930">
-    <w:abstractNumId w:val="54"/>
+    <w:abstractNumId w:val="57"/>
   </w:num>
   <w:num w:numId="48" w16cid:durableId="524950329">
     <w:abstractNumId w:val="9"/>
   </w:num>
   <w:num w:numId="49" w16cid:durableId="903101354">
+    <w:abstractNumId w:val="17"/>
+  </w:num>
+  <w:num w:numId="50" w16cid:durableId="380330549">
     <w:abstractNumId w:val="16"/>
   </w:num>
-  <w:num w:numId="50" w16cid:durableId="380330549">
-    <w:abstractNumId w:val="15"/>
-  </w:num>
   <w:num w:numId="51" w16cid:durableId="1910336356">
-    <w:abstractNumId w:val="56"/>
+    <w:abstractNumId w:val="59"/>
   </w:num>
   <w:num w:numId="52" w16cid:durableId="1468864179">
-    <w:abstractNumId w:val="19"/>
+    <w:abstractNumId w:val="20"/>
   </w:num>
   <w:num w:numId="53" w16cid:durableId="2016834381">
     <w:abstractNumId w:val="0"/>
   </w:num>
   <w:num w:numId="54" w16cid:durableId="1424952316">
-    <w:abstractNumId w:val="20"/>
+    <w:abstractNumId w:val="21"/>
   </w:num>
   <w:num w:numId="55" w16cid:durableId="1620725366">
     <w:abstractNumId w:val="1"/>
   </w:num>
   <w:num w:numId="56" w16cid:durableId="600842208">
-    <w:abstractNumId w:val="44"/>
+    <w:abstractNumId w:val="46"/>
   </w:num>
   <w:num w:numId="57" w16cid:durableId="271475143">
     <w:abstractNumId w:val="5"/>
   </w:num>
   <w:num w:numId="58" w16cid:durableId="1783497408">
-    <w:abstractNumId w:val="60"/>
+    <w:abstractNumId w:val="63"/>
   </w:num>
   <w:num w:numId="59" w16cid:durableId="960111814">
-    <w:abstractNumId w:val="28"/>
+    <w:abstractNumId w:val="29"/>
   </w:num>
   <w:num w:numId="60" w16cid:durableId="533155942">
-    <w:abstractNumId w:val="67"/>
+    <w:abstractNumId w:val="70"/>
   </w:num>
   <w:num w:numId="61" w16cid:durableId="1929456899">
-    <w:abstractNumId w:val="14"/>
+    <w:abstractNumId w:val="15"/>
   </w:num>
   <w:num w:numId="62" w16cid:durableId="943928447">
     <w:abstractNumId w:val="6"/>
   </w:num>
   <w:num w:numId="63" w16cid:durableId="1107240396">
-    <w:abstractNumId w:val="27"/>
+    <w:abstractNumId w:val="28"/>
   </w:num>
   <w:num w:numId="64" w16cid:durableId="637950998">
-    <w:abstractNumId w:val="40"/>
+    <w:abstractNumId w:val="42"/>
   </w:num>
   <w:num w:numId="65" w16cid:durableId="1758166296">
     <w:abstractNumId w:val="10"/>
   </w:num>
   <w:num w:numId="66" w16cid:durableId="2021199144">
-    <w:abstractNumId w:val="51"/>
+    <w:abstractNumId w:val="54"/>
   </w:num>
   <w:num w:numId="67" w16cid:durableId="220285680">
-    <w:abstractNumId w:val="50"/>
+    <w:abstractNumId w:val="52"/>
   </w:num>
   <w:num w:numId="68" w16cid:durableId="787891719">
     <w:abstractNumId w:val="7"/>
   </w:num>
   <w:num w:numId="69" w16cid:durableId="493381788">
-    <w:abstractNumId w:val="37"/>
+    <w:abstractNumId w:val="39"/>
   </w:num>
   <w:num w:numId="70" w16cid:durableId="189727800">
-    <w:abstractNumId w:val="70"/>
+    <w:abstractNumId w:val="73"/>
   </w:num>
   <w:num w:numId="71" w16cid:durableId="2008167145">
+    <w:abstractNumId w:val="12"/>
+  </w:num>
+  <w:num w:numId="72" w16cid:durableId="1298755254">
+    <w:abstractNumId w:val="53"/>
+  </w:num>
+  <w:num w:numId="73" w16cid:durableId="788204272">
     <w:abstractNumId w:val="11"/>
+  </w:num>
+  <w:num w:numId="74" w16cid:durableId="2110854263">
+    <w:abstractNumId w:val="37"/>
   </w:num>
 </w:numbering>
 </file>
@@ -16528,6 +18209,7 @@
   <w:style w:type="character" w:default="1" w:styleId="Standardstycketeckensnitt">
     <w:name w:val="Default Paragraph Font"/>
     <w:uiPriority w:val="1"/>
+    <w:semiHidden/>
     <w:unhideWhenUsed/>
   </w:style>
   <w:style w:type="table" w:default="1" w:styleId="Normaltabell">

</xml_diff>